<commit_message>
ENH:  Final edits for 2016.
</commit_message>
<xml_diff>
--- a/faculty/Tustison2016_FacultyActivityReport.docx
+++ b/faculty/Tustison2016_FacultyActivityReport.docx
@@ -582,21 +582,12 @@
           <w:b/>
         </w:rPr>
       </w:pPr>
-      <w:proofErr w:type="gramStart"/>
-      <w:r>
-        <w:rPr>
-          <w:rFonts w:asciiTheme="minorHAnsi" w:hAnsiTheme="minorHAnsi"/>
-          <w:b/>
-        </w:rPr>
-        <w:t>and</w:t>
-      </w:r>
-      <w:proofErr w:type="gramEnd"/>
-      <w:r>
-        <w:rPr>
-          <w:rFonts w:asciiTheme="minorHAnsi" w:hAnsiTheme="minorHAnsi"/>
-          <w:b/>
-        </w:rPr>
-        <w:t xml:space="preserve"> Impact Factor</w:t>
+      <w:r>
+        <w:rPr>
+          <w:rFonts w:asciiTheme="minorHAnsi" w:hAnsiTheme="minorHAnsi"/>
+          <w:b/>
+        </w:rPr>
+        <w:t>and Impact Factor</w:t>
       </w:r>
       <w:r>
         <w:rPr>
@@ -699,18 +690,17 @@
           <w:sz w:val="20"/>
           <w:szCs w:val="20"/>
         </w:rPr>
-        <w:t xml:space="preserve">, </w:t>
-      </w:r>
-      <w:proofErr w:type="spellStart"/>
-      <w:r>
-        <w:rPr>
-          <w:rFonts w:asciiTheme="minorHAnsi" w:hAnsiTheme="minorHAnsi"/>
-          <w:sz w:val="20"/>
-          <w:szCs w:val="20"/>
-        </w:rPr>
-        <w:t>Feng</w:t>
-      </w:r>
-      <w:proofErr w:type="spellEnd"/>
+        <w:t>, Feng X</w:t>
+      </w:r>
+      <w:r>
+        <w:rPr>
+          <w:rFonts w:asciiTheme="minorHAnsi" w:hAnsiTheme="minorHAnsi"/>
+          <w:sz w:val="20"/>
+          <w:szCs w:val="20"/>
+          <w:lang w:val="de-DE"/>
+        </w:rPr>
+        <w:t>, Chen</w:t>
+      </w:r>
       <w:r>
         <w:rPr>
           <w:rFonts w:asciiTheme="minorHAnsi" w:hAnsiTheme="minorHAnsi"/>
@@ -724,70 +714,42 @@
           <w:rFonts w:asciiTheme="minorHAnsi" w:hAnsiTheme="minorHAnsi"/>
           <w:sz w:val="20"/>
           <w:szCs w:val="20"/>
+          <w:lang w:val="da-DK"/>
+        </w:rPr>
+        <w:t>, Mata</w:t>
+      </w:r>
+      <w:r>
+        <w:rPr>
+          <w:rFonts w:asciiTheme="minorHAnsi" w:hAnsiTheme="minorHAnsi"/>
+          <w:sz w:val="20"/>
+          <w:szCs w:val="20"/>
+        </w:rPr>
+        <w:t xml:space="preserve"> JF, Miller GW</w:t>
+      </w:r>
+      <w:r>
+        <w:rPr>
+          <w:rFonts w:asciiTheme="minorHAnsi" w:hAnsiTheme="minorHAnsi"/>
+          <w:sz w:val="20"/>
+          <w:szCs w:val="20"/>
+          <w:lang w:val="fr-FR"/>
+        </w:rPr>
+        <w:t>, de Lange</w:t>
+      </w:r>
+      <w:r>
+        <w:rPr>
+          <w:rFonts w:asciiTheme="minorHAnsi" w:hAnsiTheme="minorHAnsi"/>
+          <w:sz w:val="20"/>
+          <w:szCs w:val="20"/>
+        </w:rPr>
+        <w:t xml:space="preserve"> EE</w:t>
+      </w:r>
+      <w:r>
+        <w:rPr>
+          <w:rFonts w:asciiTheme="minorHAnsi" w:hAnsiTheme="minorHAnsi"/>
+          <w:sz w:val="20"/>
+          <w:szCs w:val="20"/>
           <w:lang w:val="de-DE"/>
         </w:rPr>
-        <w:t>, Chen</w:t>
-      </w:r>
-      <w:r>
-        <w:rPr>
-          <w:rFonts w:asciiTheme="minorHAnsi" w:hAnsiTheme="minorHAnsi"/>
-          <w:sz w:val="20"/>
-          <w:szCs w:val="20"/>
-        </w:rPr>
-        <w:t xml:space="preserve"> X</w:t>
-      </w:r>
-      <w:r>
-        <w:rPr>
-          <w:rFonts w:asciiTheme="minorHAnsi" w:hAnsiTheme="minorHAnsi"/>
-          <w:sz w:val="20"/>
-          <w:szCs w:val="20"/>
-          <w:lang w:val="da-DK"/>
-        </w:rPr>
-        <w:t xml:space="preserve">, </w:t>
-      </w:r>
-      <w:proofErr w:type="spellStart"/>
-      <w:r>
-        <w:rPr>
-          <w:rFonts w:asciiTheme="minorHAnsi" w:hAnsiTheme="minorHAnsi"/>
-          <w:sz w:val="20"/>
-          <w:szCs w:val="20"/>
-          <w:lang w:val="da-DK"/>
-        </w:rPr>
-        <w:t>Mata</w:t>
-      </w:r>
-      <w:proofErr w:type="spellEnd"/>
-      <w:r>
-        <w:rPr>
-          <w:rFonts w:asciiTheme="minorHAnsi" w:hAnsiTheme="minorHAnsi"/>
-          <w:sz w:val="20"/>
-          <w:szCs w:val="20"/>
-        </w:rPr>
-        <w:t xml:space="preserve"> JF, Miller GW</w:t>
-      </w:r>
-      <w:r>
-        <w:rPr>
-          <w:rFonts w:asciiTheme="minorHAnsi" w:hAnsiTheme="minorHAnsi"/>
-          <w:sz w:val="20"/>
-          <w:szCs w:val="20"/>
-          <w:lang w:val="fr-FR"/>
-        </w:rPr>
-        <w:t>, de Lange</w:t>
-      </w:r>
-      <w:r>
-        <w:rPr>
-          <w:rFonts w:asciiTheme="minorHAnsi" w:hAnsiTheme="minorHAnsi"/>
-          <w:sz w:val="20"/>
-          <w:szCs w:val="20"/>
-        </w:rPr>
-        <w:t xml:space="preserve"> EE</w:t>
-      </w:r>
-      <w:r>
-        <w:rPr>
-          <w:rFonts w:asciiTheme="minorHAnsi" w:hAnsiTheme="minorHAnsi"/>
-          <w:sz w:val="20"/>
-          <w:szCs w:val="20"/>
-          <w:lang w:val="de-DE"/>
-        </w:rPr>
         <w:t>, Tobias</w:t>
       </w:r>
       <w:r>
@@ -796,45 +758,8 @@
           <w:sz w:val="20"/>
           <w:szCs w:val="20"/>
         </w:rPr>
-        <w:t xml:space="preserve"> WA, Cates GD, Jr., </w:t>
-      </w:r>
-      <w:proofErr w:type="spellStart"/>
-      <w:r>
-        <w:rPr>
-          <w:rFonts w:asciiTheme="minorHAnsi" w:hAnsiTheme="minorHAnsi"/>
-          <w:sz w:val="20"/>
-          <w:szCs w:val="20"/>
-        </w:rPr>
-        <w:t>Brookeman</w:t>
-      </w:r>
-      <w:proofErr w:type="spellEnd"/>
-      <w:r>
-        <w:rPr>
-          <w:rFonts w:asciiTheme="minorHAnsi" w:hAnsiTheme="minorHAnsi"/>
-          <w:sz w:val="20"/>
-          <w:szCs w:val="20"/>
-        </w:rPr>
-        <w:t xml:space="preserve"> JR, </w:t>
-      </w:r>
-      <w:proofErr w:type="spellStart"/>
-      <w:r>
-        <w:rPr>
-          <w:rFonts w:asciiTheme="minorHAnsi" w:hAnsiTheme="minorHAnsi"/>
-          <w:sz w:val="20"/>
-          <w:szCs w:val="20"/>
-        </w:rPr>
-        <w:t>Mugler</w:t>
-      </w:r>
-      <w:proofErr w:type="spellEnd"/>
-      <w:r>
-        <w:rPr>
-          <w:rFonts w:asciiTheme="minorHAnsi" w:hAnsiTheme="minorHAnsi"/>
-          <w:sz w:val="20"/>
-          <w:szCs w:val="20"/>
-        </w:rPr>
-        <w:t xml:space="preserve"> JP, III. Rapid Acquisition of Helium-3 and Proton 3D Image Sets of the Human Lung in a Single Breath-hold using Compressed Sensing. </w:t>
-      </w:r>
-      <w:proofErr w:type="spellStart"/>
+        <w:t xml:space="preserve"> WA, Cates GD, Jr., Brookeman JR, Mugler JP, III. Rapid Acquisition of Helium-3 and Proton 3D Image Sets of the Human Lung in a Single Breath-hold using Compressed Sensing. </w:t>
+      </w:r>
       <w:r>
         <w:rPr>
           <w:rFonts w:asciiTheme="minorHAnsi" w:hAnsiTheme="minorHAnsi"/>
@@ -844,9 +769,90 @@
           <w:szCs w:val="20"/>
           <w:lang w:val="it-IT"/>
         </w:rPr>
-        <w:t>Magn</w:t>
-      </w:r>
-      <w:proofErr w:type="spellEnd"/>
+        <w:t>Magn Reson Med</w:t>
+      </w:r>
+      <w:r>
+        <w:rPr>
+          <w:rFonts w:asciiTheme="minorHAnsi" w:hAnsiTheme="minorHAnsi"/>
+          <w:sz w:val="20"/>
+          <w:szCs w:val="20"/>
+        </w:rPr>
+        <w:t>, 74(4):1110-5, October 2015.  Cited 1 time; IF = 3.571; Rank 20 out of 125 radiology, nuclear medicine &amp; medical imaging.</w:t>
+      </w:r>
+    </w:p>
+    <w:p>
+      <w:pPr>
+        <w:ind w:left="1440"/>
+        <w:jc w:val="both"/>
+        <w:rPr>
+          <w:rFonts w:asciiTheme="minorHAnsi" w:hAnsiTheme="minorHAnsi"/>
+          <w:sz w:val="20"/>
+          <w:szCs w:val="20"/>
+        </w:rPr>
+      </w:pPr>
+    </w:p>
+    <w:p>
+      <w:pPr>
+        <w:ind w:left="1440"/>
+        <w:jc w:val="both"/>
+        <w:rPr>
+          <w:rFonts w:asciiTheme="minorHAnsi" w:hAnsiTheme="minorHAnsi"/>
+          <w:sz w:val="20"/>
+          <w:szCs w:val="20"/>
+        </w:rPr>
+      </w:pPr>
+      <w:r>
+        <w:rPr>
+          <w:rFonts w:asciiTheme="minorHAnsi" w:hAnsiTheme="minorHAnsi"/>
+          <w:sz w:val="20"/>
+          <w:szCs w:val="20"/>
+          <w:lang w:val="it-IT"/>
+        </w:rPr>
+        <w:t>Menze</w:t>
+      </w:r>
+      <w:r>
+        <w:rPr>
+          <w:rFonts w:asciiTheme="minorHAnsi" w:hAnsiTheme="minorHAnsi"/>
+          <w:sz w:val="20"/>
+          <w:szCs w:val="20"/>
+        </w:rPr>
+        <w:t xml:space="preserve"> BH, …, </w:t>
+      </w:r>
+      <w:r>
+        <w:rPr>
+          <w:rFonts w:asciiTheme="minorHAnsi" w:hAnsiTheme="minorHAnsi"/>
+          <w:b/>
+          <w:bCs/>
+          <w:sz w:val="20"/>
+          <w:szCs w:val="20"/>
+        </w:rPr>
+        <w:t>Tustison NJ</w:t>
+      </w:r>
+      <w:r>
+        <w:rPr>
+          <w:rFonts w:asciiTheme="minorHAnsi" w:hAnsiTheme="minorHAnsi"/>
+          <w:sz w:val="20"/>
+          <w:szCs w:val="20"/>
+        </w:rPr>
+        <w:t>, …, Prastawa M</w:t>
+      </w:r>
+      <w:r>
+        <w:rPr>
+          <w:rFonts w:asciiTheme="minorHAnsi" w:hAnsiTheme="minorHAnsi"/>
+          <w:sz w:val="20"/>
+          <w:szCs w:val="20"/>
+          <w:lang w:val="es-ES_tradnl"/>
+        </w:rPr>
+        <w:t>, Reyes</w:t>
+      </w:r>
+      <w:r>
+        <w:rPr>
+          <w:rFonts w:asciiTheme="minorHAnsi" w:hAnsiTheme="minorHAnsi"/>
+          <w:sz w:val="20"/>
+          <w:szCs w:val="20"/>
+        </w:rPr>
+        <w:t xml:space="preserve"> M, and Leemput KV. The Multimodal Brain Tumor Image Segmentation Benchmark (BRATS). </w:t>
+      </w:r>
       <w:r>
         <w:rPr>
           <w:rFonts w:asciiTheme="minorHAnsi" w:hAnsiTheme="minorHAnsi"/>
@@ -854,11 +860,10 @@
           <w:iCs/>
           <w:sz w:val="20"/>
           <w:szCs w:val="20"/>
-          <w:lang w:val="it-IT"/>
-        </w:rPr>
-        <w:t xml:space="preserve"> </w:t>
-      </w:r>
-      <w:proofErr w:type="spellStart"/>
+          <w:lang w:val="fr-FR"/>
+        </w:rPr>
+        <w:t>IEEE Trans</w:t>
+      </w:r>
       <w:r>
         <w:rPr>
           <w:rFonts w:asciiTheme="minorHAnsi" w:hAnsiTheme="minorHAnsi"/>
@@ -866,11 +871,124 @@
           <w:iCs/>
           <w:sz w:val="20"/>
           <w:szCs w:val="20"/>
+        </w:rPr>
+        <w:t xml:space="preserve"> Med Imaging</w:t>
+      </w:r>
+      <w:r>
+        <w:rPr>
+          <w:rFonts w:asciiTheme="minorHAnsi" w:hAnsiTheme="minorHAnsi"/>
+          <w:sz w:val="20"/>
+          <w:szCs w:val="20"/>
           <w:lang w:val="it-IT"/>
         </w:rPr>
-        <w:t>Reson</w:t>
-      </w:r>
-      <w:proofErr w:type="spellEnd"/>
+        <w:t>, 34(10):1993-2024, Oct 2015.</w:t>
+      </w:r>
+      <w:r>
+        <w:rPr>
+          <w:rFonts w:asciiTheme="minorHAnsi" w:hAnsiTheme="minorHAnsi"/>
+          <w:sz w:val="20"/>
+          <w:szCs w:val="20"/>
+        </w:rPr>
+        <w:t xml:space="preserve"> Cited 96 times; IF = 3.390; Rank 5 out of 100 computer science, interdisciplinary applications, 12 out of 76 biomedical engineering, 18 out of 249 electrical &amp; electronic engineering, 3 out of 24 imaging science &amp; photographic technology, 21 out of 125 radiology, nuclear medicine &amp; medical imaging.</w:t>
+      </w:r>
+    </w:p>
+    <w:p>
+      <w:pPr>
+        <w:jc w:val="both"/>
+        <w:rPr>
+          <w:rFonts w:asciiTheme="minorHAnsi" w:hAnsiTheme="minorHAnsi"/>
+          <w:sz w:val="20"/>
+          <w:szCs w:val="20"/>
+          <w:lang w:val="fr-FR"/>
+        </w:rPr>
+      </w:pPr>
+    </w:p>
+    <w:p>
+      <w:pPr>
+        <w:ind w:left="1440"/>
+        <w:jc w:val="both"/>
+        <w:rPr>
+          <w:rFonts w:asciiTheme="minorHAnsi" w:hAnsiTheme="minorHAnsi"/>
+          <w:sz w:val="20"/>
+          <w:szCs w:val="20"/>
+        </w:rPr>
+      </w:pPr>
+      <w:r>
+        <w:rPr>
+          <w:rFonts w:asciiTheme="minorHAnsi" w:hAnsiTheme="minorHAnsi"/>
+          <w:sz w:val="20"/>
+          <w:szCs w:val="20"/>
+        </w:rPr>
+        <w:t>Durst CR</w:t>
+      </w:r>
+      <w:r>
+        <w:rPr>
+          <w:rFonts w:asciiTheme="minorHAnsi" w:hAnsiTheme="minorHAnsi"/>
+          <w:sz w:val="20"/>
+          <w:szCs w:val="20"/>
+          <w:lang w:val="de-DE"/>
+        </w:rPr>
+        <w:t>, Michael</w:t>
+      </w:r>
+      <w:r>
+        <w:rPr>
+          <w:rFonts w:asciiTheme="minorHAnsi" w:hAnsiTheme="minorHAnsi"/>
+          <w:sz w:val="20"/>
+          <w:szCs w:val="20"/>
+        </w:rPr>
+        <w:t xml:space="preserve"> N, </w:t>
+      </w:r>
+      <w:r>
+        <w:rPr>
+          <w:rFonts w:asciiTheme="minorHAnsi" w:hAnsiTheme="minorHAnsi"/>
+          <w:b/>
+          <w:bCs/>
+          <w:sz w:val="20"/>
+          <w:szCs w:val="20"/>
+        </w:rPr>
+        <w:t>Tustison NJ</w:t>
+      </w:r>
+      <w:r>
+        <w:rPr>
+          <w:rFonts w:asciiTheme="minorHAnsi" w:hAnsiTheme="minorHAnsi"/>
+          <w:sz w:val="20"/>
+          <w:szCs w:val="20"/>
+        </w:rPr>
+        <w:t>, Patrie JT, Raghavan P</w:t>
+      </w:r>
+      <w:r>
+        <w:rPr>
+          <w:rFonts w:asciiTheme="minorHAnsi" w:hAnsiTheme="minorHAnsi"/>
+          <w:sz w:val="20"/>
+          <w:szCs w:val="20"/>
+          <w:lang w:val="de-DE"/>
+        </w:rPr>
+        <w:t>, Wintermark</w:t>
+      </w:r>
+      <w:r>
+        <w:rPr>
+          <w:rFonts w:asciiTheme="minorHAnsi" w:hAnsiTheme="minorHAnsi"/>
+          <w:sz w:val="20"/>
+          <w:szCs w:val="20"/>
+        </w:rPr>
+        <w:t xml:space="preserve"> M, </w:t>
+      </w:r>
+      <w:r>
+        <w:rPr>
+          <w:rFonts w:asciiTheme="minorHAnsi" w:hAnsiTheme="minorHAnsi"/>
+          <w:sz w:val="20"/>
+          <w:szCs w:val="20"/>
+        </w:rPr>
+        <w:t xml:space="preserve">and </w:t>
+      </w:r>
+      <w:r>
+        <w:rPr>
+          <w:rFonts w:asciiTheme="minorHAnsi" w:hAnsiTheme="minorHAnsi"/>
+          <w:sz w:val="20"/>
+          <w:szCs w:val="20"/>
+        </w:rPr>
+        <w:t xml:space="preserve">Velan SS. Noninvasive Evaluation of the Regional Variations of GABA using Magnetic Resonance Spectroscopy at 3 Tesla. </w:t>
+      </w:r>
       <w:r>
         <w:rPr>
           <w:rFonts w:asciiTheme="minorHAnsi" w:hAnsiTheme="minorHAnsi"/>
@@ -878,11 +996,9 @@
           <w:iCs/>
           <w:sz w:val="20"/>
           <w:szCs w:val="20"/>
-          <w:lang w:val="it-IT"/>
-        </w:rPr>
-        <w:t xml:space="preserve"> </w:t>
-      </w:r>
-      <w:proofErr w:type="spellStart"/>
+        </w:rPr>
+        <w:t xml:space="preserve">Magn </w:t>
+      </w:r>
       <w:r>
         <w:rPr>
           <w:rFonts w:asciiTheme="minorHAnsi" w:hAnsiTheme="minorHAnsi"/>
@@ -890,18 +1006,51 @@
           <w:iCs/>
           <w:sz w:val="20"/>
           <w:szCs w:val="20"/>
-          <w:lang w:val="it-IT"/>
-        </w:rPr>
-        <w:t>Med</w:t>
-      </w:r>
-      <w:proofErr w:type="spellEnd"/>
-      <w:r>
-        <w:rPr>
-          <w:rFonts w:asciiTheme="minorHAnsi" w:hAnsiTheme="minorHAnsi"/>
-          <w:sz w:val="20"/>
-          <w:szCs w:val="20"/>
-        </w:rPr>
-        <w:t>, 74(4):1110-5, October 2015.  Cited 1 time; IF = 3.571; Rank 20 out of 125 radiology, nuclear medicine &amp; medical imaging.</w:t>
+        </w:rPr>
+        <w:lastRenderedPageBreak/>
+        <w:t>Reson Imaging</w:t>
+      </w:r>
+      <w:r>
+        <w:rPr>
+          <w:rFonts w:asciiTheme="minorHAnsi" w:hAnsiTheme="minorHAnsi"/>
+          <w:sz w:val="20"/>
+          <w:szCs w:val="20"/>
+        </w:rPr>
+        <w:t>, 33(5):611-7, June 2015</w:t>
+      </w:r>
+      <w:r>
+        <w:rPr>
+          <w:rFonts w:asciiTheme="minorHAnsi" w:hAnsiTheme="minorHAnsi"/>
+          <w:sz w:val="20"/>
+          <w:szCs w:val="20"/>
+          <w:lang w:val="pt-PT"/>
+        </w:rPr>
+        <w:t>.</w:t>
+      </w:r>
+      <w:r>
+        <w:rPr>
+          <w:rFonts w:asciiTheme="minorHAnsi" w:hAnsiTheme="minorHAnsi"/>
+          <w:sz w:val="20"/>
+          <w:szCs w:val="20"/>
+        </w:rPr>
+        <w:t xml:space="preserve">  </w:t>
+      </w:r>
+      <w:r>
+        <w:rPr>
+          <w:rFonts w:asciiTheme="minorHAnsi" w:hAnsiTheme="minorHAnsi"/>
+          <w:sz w:val="20"/>
+          <w:szCs w:val="20"/>
+          <w:lang w:val="pt-PT"/>
+        </w:rPr>
+        <w:t xml:space="preserve">Cited 1 time; </w:t>
+      </w:r>
+      <w:r>
+        <w:rPr>
+          <w:rFonts w:asciiTheme="minorHAnsi" w:hAnsiTheme="minorHAnsi"/>
+          <w:sz w:val="20"/>
+          <w:szCs w:val="20"/>
+        </w:rPr>
+        <w:t>IF = 2.090;  Rank 49 out of 125 radiology, nuclear medicine &amp; medical imaging.</w:t>
       </w:r>
     </w:p>
     <w:p>
@@ -925,7 +1074,101 @@
           <w:szCs w:val="20"/>
         </w:rPr>
       </w:pPr>
-      <w:proofErr w:type="spellStart"/>
+      <w:r>
+        <w:rPr>
+          <w:rFonts w:asciiTheme="minorHAnsi" w:hAnsiTheme="minorHAnsi"/>
+          <w:b/>
+          <w:bCs/>
+          <w:sz w:val="20"/>
+          <w:szCs w:val="20"/>
+        </w:rPr>
+        <w:t>Tustison NJ</w:t>
+      </w:r>
+      <w:r>
+        <w:rPr>
+          <w:rFonts w:asciiTheme="minorHAnsi" w:hAnsiTheme="minorHAnsi"/>
+          <w:sz w:val="20"/>
+          <w:szCs w:val="20"/>
+          <w:lang w:val="pt-PT"/>
+        </w:rPr>
+        <w:t>, Shrinhidi</w:t>
+      </w:r>
+      <w:r>
+        <w:rPr>
+          <w:rFonts w:asciiTheme="minorHAnsi" w:hAnsiTheme="minorHAnsi"/>
+          <w:sz w:val="20"/>
+          <w:szCs w:val="20"/>
+        </w:rPr>
+        <w:t xml:space="preserve"> KL</w:t>
+      </w:r>
+      <w:r>
+        <w:rPr>
+          <w:rFonts w:asciiTheme="minorHAnsi" w:hAnsiTheme="minorHAnsi"/>
+          <w:sz w:val="20"/>
+          <w:szCs w:val="20"/>
+          <w:lang w:val="de-DE"/>
+        </w:rPr>
+        <w:t>, Wintermark</w:t>
+      </w:r>
+      <w:r>
+        <w:rPr>
+          <w:rFonts w:asciiTheme="minorHAnsi" w:hAnsiTheme="minorHAnsi"/>
+          <w:sz w:val="20"/>
+          <w:szCs w:val="20"/>
+        </w:rPr>
+        <w:t xml:space="preserve"> M</w:t>
+      </w:r>
+      <w:r>
+        <w:rPr>
+          <w:rFonts w:asciiTheme="minorHAnsi" w:hAnsiTheme="minorHAnsi"/>
+          <w:sz w:val="20"/>
+          <w:szCs w:val="20"/>
+          <w:lang w:val="nl-NL"/>
+        </w:rPr>
+        <w:t>, Durst</w:t>
+      </w:r>
+      <w:r>
+        <w:rPr>
+          <w:rFonts w:asciiTheme="minorHAnsi" w:hAnsiTheme="minorHAnsi"/>
+          <w:sz w:val="20"/>
+          <w:szCs w:val="20"/>
+        </w:rPr>
+        <w:t xml:space="preserve"> CR</w:t>
+      </w:r>
+      <w:r>
+        <w:rPr>
+          <w:rFonts w:asciiTheme="minorHAnsi" w:hAnsiTheme="minorHAnsi"/>
+          <w:sz w:val="20"/>
+          <w:szCs w:val="20"/>
+          <w:lang w:val="de-DE"/>
+        </w:rPr>
+        <w:t>, Kandel</w:t>
+      </w:r>
+      <w:r>
+        <w:rPr>
+          <w:rFonts w:asciiTheme="minorHAnsi" w:hAnsiTheme="minorHAnsi"/>
+          <w:sz w:val="20"/>
+          <w:szCs w:val="20"/>
+        </w:rPr>
+        <w:t xml:space="preserve"> BM</w:t>
+      </w:r>
+      <w:r>
+        <w:rPr>
+          <w:rFonts w:asciiTheme="minorHAnsi" w:hAnsiTheme="minorHAnsi"/>
+          <w:sz w:val="20"/>
+          <w:szCs w:val="20"/>
+          <w:lang w:val="nl-NL"/>
+        </w:rPr>
+        <w:t>, Gee</w:t>
+      </w:r>
+      <w:r>
+        <w:rPr>
+          <w:rFonts w:asciiTheme="minorHAnsi" w:hAnsiTheme="minorHAnsi"/>
+          <w:sz w:val="20"/>
+          <w:szCs w:val="20"/>
+        </w:rPr>
+        <w:t xml:space="preserve"> JC</w:t>
+      </w:r>
       <w:r>
         <w:rPr>
           <w:rFonts w:asciiTheme="minorHAnsi" w:hAnsiTheme="minorHAnsi"/>
@@ -933,105 +1176,15 @@
           <w:szCs w:val="20"/>
           <w:lang w:val="it-IT"/>
         </w:rPr>
-        <w:t>Menze</w:t>
-      </w:r>
-      <w:proofErr w:type="spellEnd"/>
-      <w:r>
-        <w:rPr>
-          <w:rFonts w:asciiTheme="minorHAnsi" w:hAnsiTheme="minorHAnsi"/>
-          <w:sz w:val="20"/>
-          <w:szCs w:val="20"/>
-        </w:rPr>
-        <w:t xml:space="preserve"> BH, …, </w:t>
-      </w:r>
-      <w:r>
-        <w:rPr>
-          <w:rFonts w:asciiTheme="minorHAnsi" w:hAnsiTheme="minorHAnsi"/>
-          <w:b/>
-          <w:bCs/>
-          <w:sz w:val="20"/>
-          <w:szCs w:val="20"/>
-        </w:rPr>
-        <w:t>Tustison NJ</w:t>
-      </w:r>
-      <w:r>
-        <w:rPr>
-          <w:rFonts w:asciiTheme="minorHAnsi" w:hAnsiTheme="minorHAnsi"/>
-          <w:sz w:val="20"/>
-          <w:szCs w:val="20"/>
-        </w:rPr>
-        <w:t xml:space="preserve">, …, </w:t>
-      </w:r>
-      <w:proofErr w:type="spellStart"/>
-      <w:r>
-        <w:rPr>
-          <w:rFonts w:asciiTheme="minorHAnsi" w:hAnsiTheme="minorHAnsi"/>
-          <w:sz w:val="20"/>
-          <w:szCs w:val="20"/>
-        </w:rPr>
-        <w:t>Prastawa</w:t>
-      </w:r>
-      <w:proofErr w:type="spellEnd"/>
-      <w:r>
-        <w:rPr>
-          <w:rFonts w:asciiTheme="minorHAnsi" w:hAnsiTheme="minorHAnsi"/>
-          <w:sz w:val="20"/>
-          <w:szCs w:val="20"/>
-        </w:rPr>
-        <w:t xml:space="preserve"> M</w:t>
-      </w:r>
-      <w:r>
-        <w:rPr>
-          <w:rFonts w:asciiTheme="minorHAnsi" w:hAnsiTheme="minorHAnsi"/>
-          <w:sz w:val="20"/>
-          <w:szCs w:val="20"/>
-          <w:lang w:val="es-ES_tradnl"/>
-        </w:rPr>
-        <w:t>, Reyes</w:t>
-      </w:r>
-      <w:r>
-        <w:rPr>
-          <w:rFonts w:asciiTheme="minorHAnsi" w:hAnsiTheme="minorHAnsi"/>
-          <w:sz w:val="20"/>
-          <w:szCs w:val="20"/>
-        </w:rPr>
-        <w:t xml:space="preserve"> M, and </w:t>
-      </w:r>
-      <w:proofErr w:type="spellStart"/>
-      <w:r>
-        <w:rPr>
-          <w:rFonts w:asciiTheme="minorHAnsi" w:hAnsiTheme="minorHAnsi"/>
-          <w:sz w:val="20"/>
-          <w:szCs w:val="20"/>
-        </w:rPr>
-        <w:t>Leemput</w:t>
-      </w:r>
-      <w:proofErr w:type="spellEnd"/>
-      <w:r>
-        <w:rPr>
-          <w:rFonts w:asciiTheme="minorHAnsi" w:hAnsiTheme="minorHAnsi"/>
-          <w:sz w:val="20"/>
-          <w:szCs w:val="20"/>
-        </w:rPr>
-        <w:t xml:space="preserve"> KV. </w:t>
-      </w:r>
-      <w:proofErr w:type="gramStart"/>
-      <w:r>
-        <w:rPr>
-          <w:rFonts w:asciiTheme="minorHAnsi" w:hAnsiTheme="minorHAnsi"/>
-          <w:sz w:val="20"/>
-          <w:szCs w:val="20"/>
-        </w:rPr>
-        <w:t>The Multimodal Brain Tumor Image Segmentation Benchmark (BRATS).</w:t>
-      </w:r>
-      <w:proofErr w:type="gramEnd"/>
-      <w:r>
-        <w:rPr>
-          <w:rFonts w:asciiTheme="minorHAnsi" w:hAnsiTheme="minorHAnsi"/>
-          <w:sz w:val="20"/>
-          <w:szCs w:val="20"/>
-        </w:rPr>
-        <w:t xml:space="preserve"> </w:t>
+        <w:t>, Grossman</w:t>
+      </w:r>
+      <w:r>
+        <w:rPr>
+          <w:rFonts w:asciiTheme="minorHAnsi" w:hAnsiTheme="minorHAnsi"/>
+          <w:sz w:val="20"/>
+          <w:szCs w:val="20"/>
+        </w:rPr>
+        <w:t xml:space="preserve"> MC, and Avants BB.  Optimal symmetric multimodal templates and concatenated random forests for supervised brain tumor segmentation (simplified) with ANTsR. </w:t>
       </w:r>
       <w:r>
         <w:rPr>
@@ -1040,605 +1193,16 @@
           <w:iCs/>
           <w:sz w:val="20"/>
           <w:szCs w:val="20"/>
-          <w:lang w:val="fr-FR"/>
-        </w:rPr>
-        <w:t xml:space="preserve">IEEE </w:t>
-      </w:r>
-      <w:proofErr w:type="spellStart"/>
-      <w:r>
-        <w:rPr>
-          <w:rFonts w:asciiTheme="minorHAnsi" w:hAnsiTheme="minorHAnsi"/>
-          <w:i/>
-          <w:iCs/>
-          <w:sz w:val="20"/>
-          <w:szCs w:val="20"/>
-          <w:lang w:val="fr-FR"/>
-        </w:rPr>
-        <w:t>Trans</w:t>
-      </w:r>
-      <w:proofErr w:type="spellEnd"/>
-      <w:r>
-        <w:rPr>
-          <w:rFonts w:asciiTheme="minorHAnsi" w:hAnsiTheme="minorHAnsi"/>
-          <w:i/>
-          <w:iCs/>
-          <w:sz w:val="20"/>
-          <w:szCs w:val="20"/>
-        </w:rPr>
-        <w:t xml:space="preserve"> Med Imaging</w:t>
-      </w:r>
-      <w:r>
-        <w:rPr>
-          <w:rFonts w:asciiTheme="minorHAnsi" w:hAnsiTheme="minorHAnsi"/>
-          <w:sz w:val="20"/>
-          <w:szCs w:val="20"/>
-          <w:lang w:val="it-IT"/>
-        </w:rPr>
-        <w:t xml:space="preserve">, 34(10):1993-2024, </w:t>
-      </w:r>
-      <w:proofErr w:type="spellStart"/>
-      <w:r>
-        <w:rPr>
-          <w:rFonts w:asciiTheme="minorHAnsi" w:hAnsiTheme="minorHAnsi"/>
-          <w:sz w:val="20"/>
-          <w:szCs w:val="20"/>
-          <w:lang w:val="it-IT"/>
-        </w:rPr>
-        <w:t>Oct</w:t>
-      </w:r>
-      <w:proofErr w:type="spellEnd"/>
-      <w:r>
-        <w:rPr>
-          <w:rFonts w:asciiTheme="minorHAnsi" w:hAnsiTheme="minorHAnsi"/>
-          <w:sz w:val="20"/>
-          <w:szCs w:val="20"/>
-          <w:lang w:val="it-IT"/>
-        </w:rPr>
-        <w:t xml:space="preserve"> 2015.</w:t>
-      </w:r>
-      <w:r>
-        <w:rPr>
-          <w:rFonts w:asciiTheme="minorHAnsi" w:hAnsiTheme="minorHAnsi"/>
-          <w:sz w:val="20"/>
-          <w:szCs w:val="20"/>
-        </w:rPr>
-        <w:t xml:space="preserve"> Cited 96 times; IF = 3.390; Rank 5 out of 100 computer science, interdisciplinary applications, 12 out of 76 biomedical engineering, 18 out of 249 electrical &amp; electronic engineering, 3 out of 24 imaging science &amp; photographic technology, 21 out of 125 radiology, nuclear medicine &amp; medical imaging.</w:t>
-      </w:r>
-    </w:p>
-    <w:p>
-      <w:pPr>
-        <w:jc w:val="both"/>
-        <w:rPr>
-          <w:rFonts w:asciiTheme="minorHAnsi" w:hAnsiTheme="minorHAnsi"/>
-          <w:sz w:val="20"/>
-          <w:szCs w:val="20"/>
-          <w:lang w:val="fr-FR"/>
-        </w:rPr>
-      </w:pPr>
-      <w:bookmarkStart w:id="0" w:name="_GoBack"/>
-      <w:bookmarkEnd w:id="0"/>
-    </w:p>
-    <w:p>
-      <w:pPr>
-        <w:ind w:left="1440"/>
-        <w:jc w:val="both"/>
-        <w:rPr>
-          <w:rFonts w:asciiTheme="minorHAnsi" w:hAnsiTheme="minorHAnsi"/>
-          <w:sz w:val="20"/>
-          <w:szCs w:val="20"/>
-        </w:rPr>
-      </w:pPr>
-      <w:r>
-        <w:rPr>
-          <w:rFonts w:asciiTheme="minorHAnsi" w:hAnsiTheme="minorHAnsi"/>
-          <w:sz w:val="20"/>
-          <w:szCs w:val="20"/>
-        </w:rPr>
-        <w:t>Durst CR</w:t>
-      </w:r>
-      <w:r>
-        <w:rPr>
-          <w:rFonts w:asciiTheme="minorHAnsi" w:hAnsiTheme="minorHAnsi"/>
-          <w:sz w:val="20"/>
-          <w:szCs w:val="20"/>
-          <w:lang w:val="de-DE"/>
-        </w:rPr>
-        <w:t>, Michael</w:t>
-      </w:r>
-      <w:r>
-        <w:rPr>
-          <w:rFonts w:asciiTheme="minorHAnsi" w:hAnsiTheme="minorHAnsi"/>
-          <w:sz w:val="20"/>
-          <w:szCs w:val="20"/>
-        </w:rPr>
-        <w:t xml:space="preserve"> N, </w:t>
-      </w:r>
-      <w:r>
-        <w:rPr>
-          <w:rFonts w:asciiTheme="minorHAnsi" w:hAnsiTheme="minorHAnsi"/>
-          <w:b/>
-          <w:bCs/>
-          <w:sz w:val="20"/>
-          <w:szCs w:val="20"/>
-        </w:rPr>
-        <w:t>Tustison NJ</w:t>
-      </w:r>
-      <w:r>
-        <w:rPr>
-          <w:rFonts w:asciiTheme="minorHAnsi" w:hAnsiTheme="minorHAnsi"/>
-          <w:sz w:val="20"/>
-          <w:szCs w:val="20"/>
-        </w:rPr>
-        <w:t xml:space="preserve">, </w:t>
-      </w:r>
-      <w:proofErr w:type="spellStart"/>
-      <w:r>
-        <w:rPr>
-          <w:rFonts w:asciiTheme="minorHAnsi" w:hAnsiTheme="minorHAnsi"/>
-          <w:sz w:val="20"/>
-          <w:szCs w:val="20"/>
-        </w:rPr>
-        <w:t>Patrie</w:t>
-      </w:r>
-      <w:proofErr w:type="spellEnd"/>
-      <w:r>
-        <w:rPr>
-          <w:rFonts w:asciiTheme="minorHAnsi" w:hAnsiTheme="minorHAnsi"/>
-          <w:sz w:val="20"/>
-          <w:szCs w:val="20"/>
-        </w:rPr>
-        <w:t xml:space="preserve"> JT, </w:t>
-      </w:r>
-      <w:proofErr w:type="spellStart"/>
-      <w:r>
-        <w:rPr>
-          <w:rFonts w:asciiTheme="minorHAnsi" w:hAnsiTheme="minorHAnsi"/>
-          <w:sz w:val="20"/>
-          <w:szCs w:val="20"/>
-        </w:rPr>
-        <w:t>Raghavan</w:t>
-      </w:r>
-      <w:proofErr w:type="spellEnd"/>
-      <w:r>
-        <w:rPr>
-          <w:rFonts w:asciiTheme="minorHAnsi" w:hAnsiTheme="minorHAnsi"/>
-          <w:sz w:val="20"/>
-          <w:szCs w:val="20"/>
-        </w:rPr>
-        <w:t xml:space="preserve"> P</w:t>
-      </w:r>
-      <w:r>
-        <w:rPr>
-          <w:rFonts w:asciiTheme="minorHAnsi" w:hAnsiTheme="minorHAnsi"/>
-          <w:sz w:val="20"/>
-          <w:szCs w:val="20"/>
-          <w:lang w:val="de-DE"/>
-        </w:rPr>
-        <w:t xml:space="preserve">, </w:t>
-      </w:r>
-      <w:proofErr w:type="spellStart"/>
-      <w:r>
-        <w:rPr>
-          <w:rFonts w:asciiTheme="minorHAnsi" w:hAnsiTheme="minorHAnsi"/>
-          <w:sz w:val="20"/>
-          <w:szCs w:val="20"/>
-          <w:lang w:val="de-DE"/>
-        </w:rPr>
-        <w:t>Wintermark</w:t>
-      </w:r>
-      <w:proofErr w:type="spellEnd"/>
-      <w:r>
-        <w:rPr>
-          <w:rFonts w:asciiTheme="minorHAnsi" w:hAnsiTheme="minorHAnsi"/>
-          <w:sz w:val="20"/>
-          <w:szCs w:val="20"/>
-        </w:rPr>
-        <w:t xml:space="preserve"> M, </w:t>
-      </w:r>
-      <w:r>
-        <w:rPr>
-          <w:rFonts w:asciiTheme="minorHAnsi" w:hAnsiTheme="minorHAnsi"/>
-          <w:sz w:val="20"/>
-          <w:szCs w:val="20"/>
-        </w:rPr>
-        <w:t xml:space="preserve">and </w:t>
-      </w:r>
-      <w:proofErr w:type="spellStart"/>
-      <w:r>
-        <w:rPr>
-          <w:rFonts w:asciiTheme="minorHAnsi" w:hAnsiTheme="minorHAnsi"/>
-          <w:sz w:val="20"/>
-          <w:szCs w:val="20"/>
-        </w:rPr>
-        <w:t>Velan</w:t>
-      </w:r>
-      <w:proofErr w:type="spellEnd"/>
-      <w:r>
-        <w:rPr>
-          <w:rFonts w:asciiTheme="minorHAnsi" w:hAnsiTheme="minorHAnsi"/>
-          <w:sz w:val="20"/>
-          <w:szCs w:val="20"/>
-        </w:rPr>
-        <w:t xml:space="preserve"> SS. Noninvasive Evaluation of the Regional Variations of GABA using Magnetic Resonance Spectroscopy at 3 Tesla. </w:t>
-      </w:r>
-      <w:proofErr w:type="spellStart"/>
-      <w:r>
-        <w:rPr>
-          <w:rFonts w:asciiTheme="minorHAnsi" w:hAnsiTheme="minorHAnsi"/>
-          <w:i/>
-          <w:iCs/>
-          <w:sz w:val="20"/>
-          <w:szCs w:val="20"/>
-        </w:rPr>
-        <w:t>Magn</w:t>
-      </w:r>
-      <w:proofErr w:type="spellEnd"/>
-      <w:r>
-        <w:rPr>
-          <w:rFonts w:asciiTheme="minorHAnsi" w:hAnsiTheme="minorHAnsi"/>
-          <w:i/>
-          <w:iCs/>
-          <w:sz w:val="20"/>
-          <w:szCs w:val="20"/>
-        </w:rPr>
-        <w:t xml:space="preserve"> </w:t>
-      </w:r>
-      <w:proofErr w:type="spellStart"/>
-      <w:r>
-        <w:rPr>
-          <w:rFonts w:asciiTheme="minorHAnsi" w:hAnsiTheme="minorHAnsi"/>
-          <w:i/>
-          <w:iCs/>
-          <w:sz w:val="20"/>
-          <w:szCs w:val="20"/>
-        </w:rPr>
-        <w:lastRenderedPageBreak/>
-        <w:t>Reson</w:t>
-      </w:r>
-      <w:proofErr w:type="spellEnd"/>
-      <w:r>
-        <w:rPr>
-          <w:rFonts w:asciiTheme="minorHAnsi" w:hAnsiTheme="minorHAnsi"/>
-          <w:i/>
-          <w:iCs/>
-          <w:sz w:val="20"/>
-          <w:szCs w:val="20"/>
-        </w:rPr>
-        <w:t xml:space="preserve"> Imaging</w:t>
-      </w:r>
-      <w:r>
-        <w:rPr>
-          <w:rFonts w:asciiTheme="minorHAnsi" w:hAnsiTheme="minorHAnsi"/>
-          <w:sz w:val="20"/>
-          <w:szCs w:val="20"/>
-        </w:rPr>
-        <w:t>, 33(5)</w:t>
-      </w:r>
-      <w:proofErr w:type="gramStart"/>
-      <w:r>
-        <w:rPr>
-          <w:rFonts w:asciiTheme="minorHAnsi" w:hAnsiTheme="minorHAnsi"/>
-          <w:sz w:val="20"/>
-          <w:szCs w:val="20"/>
-        </w:rPr>
-        <w:t>:611</w:t>
-      </w:r>
-      <w:proofErr w:type="gramEnd"/>
-      <w:r>
-        <w:rPr>
-          <w:rFonts w:asciiTheme="minorHAnsi" w:hAnsiTheme="minorHAnsi"/>
-          <w:sz w:val="20"/>
-          <w:szCs w:val="20"/>
-        </w:rPr>
-        <w:t>-7, June 2015</w:t>
-      </w:r>
-      <w:r>
-        <w:rPr>
-          <w:rFonts w:asciiTheme="minorHAnsi" w:hAnsiTheme="minorHAnsi"/>
-          <w:sz w:val="20"/>
-          <w:szCs w:val="20"/>
-          <w:lang w:val="pt-PT"/>
-        </w:rPr>
-        <w:t>.</w:t>
-      </w:r>
-      <w:r>
-        <w:rPr>
-          <w:rFonts w:asciiTheme="minorHAnsi" w:hAnsiTheme="minorHAnsi"/>
-          <w:sz w:val="20"/>
-          <w:szCs w:val="20"/>
-        </w:rPr>
-        <w:t xml:space="preserve">  </w:t>
-      </w:r>
-      <w:proofErr w:type="spellStart"/>
-      <w:r>
-        <w:rPr>
-          <w:rFonts w:asciiTheme="minorHAnsi" w:hAnsiTheme="minorHAnsi"/>
-          <w:sz w:val="20"/>
-          <w:szCs w:val="20"/>
-          <w:lang w:val="pt-PT"/>
-        </w:rPr>
-        <w:t>Cited</w:t>
-      </w:r>
-      <w:proofErr w:type="spellEnd"/>
-      <w:r>
-        <w:rPr>
-          <w:rFonts w:asciiTheme="minorHAnsi" w:hAnsiTheme="minorHAnsi"/>
-          <w:sz w:val="20"/>
-          <w:szCs w:val="20"/>
-          <w:lang w:val="pt-PT"/>
-        </w:rPr>
-        <w:t xml:space="preserve"> 1 time; </w:t>
-      </w:r>
-      <w:r>
-        <w:rPr>
-          <w:rFonts w:asciiTheme="minorHAnsi" w:hAnsiTheme="minorHAnsi"/>
-          <w:sz w:val="20"/>
-          <w:szCs w:val="20"/>
-        </w:rPr>
-        <w:t>IF = 2.090;  Rank 49 out of 125 radiology, nuclear medicine &amp; medical imaging.</w:t>
-      </w:r>
-    </w:p>
-    <w:p>
-      <w:pPr>
-        <w:ind w:left="1440"/>
-        <w:jc w:val="both"/>
-        <w:rPr>
-          <w:rFonts w:asciiTheme="minorHAnsi" w:hAnsiTheme="minorHAnsi"/>
-          <w:sz w:val="20"/>
-          <w:szCs w:val="20"/>
-        </w:rPr>
-      </w:pPr>
-    </w:p>
-    <w:p>
-      <w:pPr>
-        <w:ind w:left="1440"/>
-        <w:jc w:val="both"/>
-        <w:rPr>
-          <w:rFonts w:asciiTheme="minorHAnsi" w:hAnsiTheme="minorHAnsi"/>
-          <w:sz w:val="20"/>
-          <w:szCs w:val="20"/>
-        </w:rPr>
-      </w:pPr>
-      <w:r>
-        <w:rPr>
-          <w:rFonts w:asciiTheme="minorHAnsi" w:hAnsiTheme="minorHAnsi"/>
-          <w:b/>
-          <w:bCs/>
-          <w:sz w:val="20"/>
-          <w:szCs w:val="20"/>
-        </w:rPr>
-        <w:t>Tustison NJ</w:t>
-      </w:r>
-      <w:r>
-        <w:rPr>
-          <w:rFonts w:asciiTheme="minorHAnsi" w:hAnsiTheme="minorHAnsi"/>
-          <w:sz w:val="20"/>
-          <w:szCs w:val="20"/>
-          <w:lang w:val="pt-PT"/>
-        </w:rPr>
-        <w:t xml:space="preserve">, </w:t>
-      </w:r>
-      <w:proofErr w:type="spellStart"/>
-      <w:r>
-        <w:rPr>
-          <w:rFonts w:asciiTheme="minorHAnsi" w:hAnsiTheme="minorHAnsi"/>
-          <w:sz w:val="20"/>
-          <w:szCs w:val="20"/>
-          <w:lang w:val="pt-PT"/>
-        </w:rPr>
-        <w:t>Shrinhidi</w:t>
-      </w:r>
-      <w:proofErr w:type="spellEnd"/>
-      <w:r>
-        <w:rPr>
-          <w:rFonts w:asciiTheme="minorHAnsi" w:hAnsiTheme="minorHAnsi"/>
-          <w:sz w:val="20"/>
-          <w:szCs w:val="20"/>
-        </w:rPr>
-        <w:t xml:space="preserve"> KL</w:t>
-      </w:r>
-      <w:r>
-        <w:rPr>
-          <w:rFonts w:asciiTheme="minorHAnsi" w:hAnsiTheme="minorHAnsi"/>
-          <w:sz w:val="20"/>
-          <w:szCs w:val="20"/>
-          <w:lang w:val="de-DE"/>
-        </w:rPr>
-        <w:t xml:space="preserve">, </w:t>
-      </w:r>
-      <w:proofErr w:type="spellStart"/>
-      <w:r>
-        <w:rPr>
-          <w:rFonts w:asciiTheme="minorHAnsi" w:hAnsiTheme="minorHAnsi"/>
-          <w:sz w:val="20"/>
-          <w:szCs w:val="20"/>
-          <w:lang w:val="de-DE"/>
-        </w:rPr>
-        <w:t>Wintermark</w:t>
-      </w:r>
-      <w:proofErr w:type="spellEnd"/>
-      <w:r>
-        <w:rPr>
-          <w:rFonts w:asciiTheme="minorHAnsi" w:hAnsiTheme="minorHAnsi"/>
-          <w:sz w:val="20"/>
-          <w:szCs w:val="20"/>
-        </w:rPr>
-        <w:t xml:space="preserve"> M</w:t>
-      </w:r>
-      <w:r>
-        <w:rPr>
-          <w:rFonts w:asciiTheme="minorHAnsi" w:hAnsiTheme="minorHAnsi"/>
-          <w:sz w:val="20"/>
-          <w:szCs w:val="20"/>
-          <w:lang w:val="nl-NL"/>
-        </w:rPr>
-        <w:t xml:space="preserve">, </w:t>
-      </w:r>
-      <w:proofErr w:type="spellStart"/>
-      <w:r>
-        <w:rPr>
-          <w:rFonts w:asciiTheme="minorHAnsi" w:hAnsiTheme="minorHAnsi"/>
-          <w:sz w:val="20"/>
-          <w:szCs w:val="20"/>
-          <w:lang w:val="nl-NL"/>
-        </w:rPr>
-        <w:t>Durst</w:t>
-      </w:r>
-      <w:proofErr w:type="spellEnd"/>
-      <w:r>
-        <w:rPr>
-          <w:rFonts w:asciiTheme="minorHAnsi" w:hAnsiTheme="minorHAnsi"/>
-          <w:sz w:val="20"/>
-          <w:szCs w:val="20"/>
-        </w:rPr>
-        <w:t xml:space="preserve"> CR</w:t>
-      </w:r>
-      <w:r>
-        <w:rPr>
-          <w:rFonts w:asciiTheme="minorHAnsi" w:hAnsiTheme="minorHAnsi"/>
-          <w:sz w:val="20"/>
-          <w:szCs w:val="20"/>
-          <w:lang w:val="de-DE"/>
-        </w:rPr>
-        <w:t>, Kandel</w:t>
-      </w:r>
-      <w:r>
-        <w:rPr>
-          <w:rFonts w:asciiTheme="minorHAnsi" w:hAnsiTheme="minorHAnsi"/>
-          <w:sz w:val="20"/>
-          <w:szCs w:val="20"/>
-        </w:rPr>
-        <w:t xml:space="preserve"> BM</w:t>
-      </w:r>
-      <w:r>
-        <w:rPr>
-          <w:rFonts w:asciiTheme="minorHAnsi" w:hAnsiTheme="minorHAnsi"/>
-          <w:sz w:val="20"/>
-          <w:szCs w:val="20"/>
-          <w:lang w:val="nl-NL"/>
-        </w:rPr>
-        <w:t xml:space="preserve">, </w:t>
-      </w:r>
-      <w:proofErr w:type="spellStart"/>
-      <w:r>
-        <w:rPr>
-          <w:rFonts w:asciiTheme="minorHAnsi" w:hAnsiTheme="minorHAnsi"/>
-          <w:sz w:val="20"/>
-          <w:szCs w:val="20"/>
-          <w:lang w:val="nl-NL"/>
-        </w:rPr>
-        <w:t>Gee</w:t>
-      </w:r>
-      <w:proofErr w:type="spellEnd"/>
-      <w:r>
-        <w:rPr>
-          <w:rFonts w:asciiTheme="minorHAnsi" w:hAnsiTheme="minorHAnsi"/>
-          <w:sz w:val="20"/>
-          <w:szCs w:val="20"/>
-        </w:rPr>
-        <w:t xml:space="preserve"> JC</w:t>
-      </w:r>
-      <w:r>
-        <w:rPr>
-          <w:rFonts w:asciiTheme="minorHAnsi" w:hAnsiTheme="minorHAnsi"/>
-          <w:sz w:val="20"/>
-          <w:szCs w:val="20"/>
-          <w:lang w:val="it-IT"/>
-        </w:rPr>
-        <w:t xml:space="preserve">, </w:t>
-      </w:r>
-      <w:proofErr w:type="spellStart"/>
-      <w:r>
-        <w:rPr>
-          <w:rFonts w:asciiTheme="minorHAnsi" w:hAnsiTheme="minorHAnsi"/>
-          <w:sz w:val="20"/>
-          <w:szCs w:val="20"/>
-          <w:lang w:val="it-IT"/>
-        </w:rPr>
-        <w:t>Grossman</w:t>
-      </w:r>
-      <w:proofErr w:type="spellEnd"/>
-      <w:r>
-        <w:rPr>
-          <w:rFonts w:asciiTheme="minorHAnsi" w:hAnsiTheme="minorHAnsi"/>
-          <w:sz w:val="20"/>
-          <w:szCs w:val="20"/>
-        </w:rPr>
-        <w:t xml:space="preserve"> MC, and </w:t>
-      </w:r>
-      <w:proofErr w:type="spellStart"/>
-      <w:r>
-        <w:rPr>
-          <w:rFonts w:asciiTheme="minorHAnsi" w:hAnsiTheme="minorHAnsi"/>
-          <w:sz w:val="20"/>
-          <w:szCs w:val="20"/>
-        </w:rPr>
-        <w:t>Avants</w:t>
-      </w:r>
-      <w:proofErr w:type="spellEnd"/>
-      <w:r>
-        <w:rPr>
-          <w:rFonts w:asciiTheme="minorHAnsi" w:hAnsiTheme="minorHAnsi"/>
-          <w:sz w:val="20"/>
-          <w:szCs w:val="20"/>
-        </w:rPr>
-        <w:t xml:space="preserve"> BB.  Optimal symmetric multimodal templates and concatenated random forests for supervised brain tumor segmentation (simplified) with </w:t>
-      </w:r>
-      <w:proofErr w:type="spellStart"/>
-      <w:r>
-        <w:rPr>
-          <w:rFonts w:asciiTheme="minorHAnsi" w:hAnsiTheme="minorHAnsi"/>
-          <w:sz w:val="20"/>
-          <w:szCs w:val="20"/>
-        </w:rPr>
-        <w:t>ANTsR</w:t>
-      </w:r>
-      <w:proofErr w:type="spellEnd"/>
-      <w:r>
-        <w:rPr>
-          <w:rFonts w:asciiTheme="minorHAnsi" w:hAnsiTheme="minorHAnsi"/>
-          <w:sz w:val="20"/>
-          <w:szCs w:val="20"/>
-        </w:rPr>
-        <w:t xml:space="preserve">. </w:t>
-      </w:r>
-      <w:proofErr w:type="spellStart"/>
-      <w:r>
-        <w:rPr>
-          <w:rFonts w:asciiTheme="minorHAnsi" w:hAnsiTheme="minorHAnsi"/>
-          <w:i/>
-          <w:iCs/>
-          <w:sz w:val="20"/>
-          <w:szCs w:val="20"/>
         </w:rPr>
         <w:t>Neuroinformatics</w:t>
       </w:r>
-      <w:proofErr w:type="spellEnd"/>
-      <w:r>
-        <w:rPr>
-          <w:rFonts w:asciiTheme="minorHAnsi" w:hAnsiTheme="minorHAnsi"/>
-          <w:sz w:val="20"/>
-          <w:szCs w:val="20"/>
-        </w:rPr>
-        <w:t>, 13(2)</w:t>
-      </w:r>
-      <w:proofErr w:type="gramStart"/>
-      <w:r>
-        <w:rPr>
-          <w:rFonts w:asciiTheme="minorHAnsi" w:hAnsiTheme="minorHAnsi"/>
-          <w:sz w:val="20"/>
-          <w:szCs w:val="20"/>
-        </w:rPr>
-        <w:t>:209</w:t>
-      </w:r>
-      <w:proofErr w:type="gramEnd"/>
-      <w:r>
-        <w:rPr>
-          <w:rFonts w:asciiTheme="minorHAnsi" w:hAnsiTheme="minorHAnsi"/>
-          <w:sz w:val="20"/>
-          <w:szCs w:val="20"/>
-        </w:rPr>
-        <w:t>-225, April 2015</w:t>
+      <w:r>
+        <w:rPr>
+          <w:rFonts w:asciiTheme="minorHAnsi" w:hAnsiTheme="minorHAnsi"/>
+          <w:sz w:val="20"/>
+          <w:szCs w:val="20"/>
+        </w:rPr>
+        <w:t>, 13(2):209-225, April 2015</w:t>
       </w:r>
       <w:r>
         <w:rPr>
@@ -1756,19 +1320,18 @@
           <w:szCs w:val="20"/>
           <w:lang w:val="fr-FR"/>
         </w:rPr>
-        <w:t>Allen GI</w:t>
-      </w:r>
-      <w:proofErr w:type="gramStart"/>
-      <w:r>
-        <w:rPr>
-          <w:rFonts w:asciiTheme="minorHAnsi" w:hAnsiTheme="minorHAnsi"/>
+        <w:t xml:space="preserve">Allen GI, …, </w:t>
+      </w:r>
+      <w:r>
+        <w:rPr>
+          <w:rFonts w:asciiTheme="minorHAnsi" w:hAnsiTheme="minorHAnsi"/>
+          <w:b/>
           <w:sz w:val="20"/>
           <w:szCs w:val="20"/>
           <w:lang w:val="fr-FR"/>
         </w:rPr>
-        <w:t>, …,</w:t>
-      </w:r>
-      <w:proofErr w:type="gramEnd"/>
+        <w:t>Tustison NJ</w:t>
+      </w:r>
       <w:r>
         <w:rPr>
           <w:rFonts w:asciiTheme="minorHAnsi" w:hAnsiTheme="minorHAnsi"/>
@@ -1776,17 +1339,17 @@
           <w:szCs w:val="20"/>
           <w:lang w:val="fr-FR"/>
         </w:rPr>
-        <w:t xml:space="preserve"> </w:t>
-      </w:r>
-      <w:r>
-        <w:rPr>
-          <w:rFonts w:asciiTheme="minorHAnsi" w:hAnsiTheme="minorHAnsi"/>
-          <w:b/>
+        <w:t xml:space="preserve">, …, Zhu S, Alzheimer's Disease Neuroimaging Initiative. Crowdsourced estimation of cognitive decline and resilience in Alzheimer's disease. </w:t>
+      </w:r>
+      <w:r>
+        <w:rPr>
+          <w:rFonts w:asciiTheme="minorHAnsi" w:hAnsiTheme="minorHAnsi"/>
+          <w:i/>
           <w:sz w:val="20"/>
           <w:szCs w:val="20"/>
           <w:lang w:val="fr-FR"/>
         </w:rPr>
-        <w:t>Tustison NJ</w:t>
+        <w:t>Alzheimers Dement</w:t>
       </w:r>
       <w:r>
         <w:rPr>
@@ -1795,290 +1358,7 @@
           <w:szCs w:val="20"/>
           <w:lang w:val="fr-FR"/>
         </w:rPr>
-        <w:t xml:space="preserve">, …, Zhu S, </w:t>
-      </w:r>
-      <w:proofErr w:type="spellStart"/>
-      <w:r>
-        <w:rPr>
-          <w:rFonts w:asciiTheme="minorHAnsi" w:hAnsiTheme="minorHAnsi"/>
-          <w:sz w:val="20"/>
-          <w:szCs w:val="20"/>
-          <w:lang w:val="fr-FR"/>
-        </w:rPr>
-        <w:t>Alzheimer's</w:t>
-      </w:r>
-      <w:proofErr w:type="spellEnd"/>
-      <w:r>
-        <w:rPr>
-          <w:rFonts w:asciiTheme="minorHAnsi" w:hAnsiTheme="minorHAnsi"/>
-          <w:sz w:val="20"/>
-          <w:szCs w:val="20"/>
-          <w:lang w:val="fr-FR"/>
-        </w:rPr>
-        <w:t xml:space="preserve"> </w:t>
-      </w:r>
-      <w:proofErr w:type="spellStart"/>
-      <w:r>
-        <w:rPr>
-          <w:rFonts w:asciiTheme="minorHAnsi" w:hAnsiTheme="minorHAnsi"/>
-          <w:sz w:val="20"/>
-          <w:szCs w:val="20"/>
-          <w:lang w:val="fr-FR"/>
-        </w:rPr>
-        <w:t>Disease</w:t>
-      </w:r>
-      <w:proofErr w:type="spellEnd"/>
-      <w:r>
-        <w:rPr>
-          <w:rFonts w:asciiTheme="minorHAnsi" w:hAnsiTheme="minorHAnsi"/>
-          <w:sz w:val="20"/>
-          <w:szCs w:val="20"/>
-          <w:lang w:val="fr-FR"/>
-        </w:rPr>
-        <w:t xml:space="preserve"> </w:t>
-      </w:r>
-      <w:proofErr w:type="spellStart"/>
-      <w:r>
-        <w:rPr>
-          <w:rFonts w:asciiTheme="minorHAnsi" w:hAnsiTheme="minorHAnsi"/>
-          <w:sz w:val="20"/>
-          <w:szCs w:val="20"/>
-          <w:lang w:val="fr-FR"/>
-        </w:rPr>
-        <w:t>Neuroimaging</w:t>
-      </w:r>
-      <w:proofErr w:type="spellEnd"/>
-      <w:r>
-        <w:rPr>
-          <w:rFonts w:asciiTheme="minorHAnsi" w:hAnsiTheme="minorHAnsi"/>
-          <w:sz w:val="20"/>
-          <w:szCs w:val="20"/>
-          <w:lang w:val="fr-FR"/>
-        </w:rPr>
-        <w:t xml:space="preserve"> Initiative. </w:t>
-      </w:r>
-      <w:proofErr w:type="spellStart"/>
-      <w:r>
-        <w:rPr>
-          <w:rFonts w:asciiTheme="minorHAnsi" w:hAnsiTheme="minorHAnsi"/>
-          <w:sz w:val="20"/>
-          <w:szCs w:val="20"/>
-          <w:lang w:val="fr-FR"/>
-        </w:rPr>
-        <w:t>Crowdsourced</w:t>
-      </w:r>
-      <w:proofErr w:type="spellEnd"/>
-      <w:r>
-        <w:rPr>
-          <w:rFonts w:asciiTheme="minorHAnsi" w:hAnsiTheme="minorHAnsi"/>
-          <w:sz w:val="20"/>
-          <w:szCs w:val="20"/>
-          <w:lang w:val="fr-FR"/>
-        </w:rPr>
-        <w:t xml:space="preserve"> estimation of cognitive </w:t>
-      </w:r>
-      <w:proofErr w:type="spellStart"/>
-      <w:r>
-        <w:rPr>
-          <w:rFonts w:asciiTheme="minorHAnsi" w:hAnsiTheme="minorHAnsi"/>
-          <w:sz w:val="20"/>
-          <w:szCs w:val="20"/>
-          <w:lang w:val="fr-FR"/>
-        </w:rPr>
-        <w:t>decline</w:t>
-      </w:r>
-      <w:proofErr w:type="spellEnd"/>
-      <w:r>
-        <w:rPr>
-          <w:rFonts w:asciiTheme="minorHAnsi" w:hAnsiTheme="minorHAnsi"/>
-          <w:sz w:val="20"/>
-          <w:szCs w:val="20"/>
-          <w:lang w:val="fr-FR"/>
-        </w:rPr>
-        <w:t xml:space="preserve"> and </w:t>
-      </w:r>
-      <w:proofErr w:type="spellStart"/>
-      <w:r>
-        <w:rPr>
-          <w:rFonts w:asciiTheme="minorHAnsi" w:hAnsiTheme="minorHAnsi"/>
-          <w:sz w:val="20"/>
-          <w:szCs w:val="20"/>
-          <w:lang w:val="fr-FR"/>
-        </w:rPr>
-        <w:t>resilience</w:t>
-      </w:r>
-      <w:proofErr w:type="spellEnd"/>
-      <w:r>
-        <w:rPr>
-          <w:rFonts w:asciiTheme="minorHAnsi" w:hAnsiTheme="minorHAnsi"/>
-          <w:sz w:val="20"/>
-          <w:szCs w:val="20"/>
-          <w:lang w:val="fr-FR"/>
-        </w:rPr>
-        <w:t xml:space="preserve"> in </w:t>
-      </w:r>
-      <w:proofErr w:type="spellStart"/>
-      <w:r>
-        <w:rPr>
-          <w:rFonts w:asciiTheme="minorHAnsi" w:hAnsiTheme="minorHAnsi"/>
-          <w:sz w:val="20"/>
-          <w:szCs w:val="20"/>
-          <w:lang w:val="fr-FR"/>
-        </w:rPr>
-        <w:t>Alzheimer's</w:t>
-      </w:r>
-      <w:proofErr w:type="spellEnd"/>
-      <w:r>
-        <w:rPr>
-          <w:rFonts w:asciiTheme="minorHAnsi" w:hAnsiTheme="minorHAnsi"/>
-          <w:sz w:val="20"/>
-          <w:szCs w:val="20"/>
-          <w:lang w:val="fr-FR"/>
-        </w:rPr>
-        <w:t xml:space="preserve"> </w:t>
-      </w:r>
-      <w:proofErr w:type="spellStart"/>
-      <w:r>
-        <w:rPr>
-          <w:rFonts w:asciiTheme="minorHAnsi" w:hAnsiTheme="minorHAnsi"/>
-          <w:sz w:val="20"/>
-          <w:szCs w:val="20"/>
-          <w:lang w:val="fr-FR"/>
-        </w:rPr>
-        <w:t>disease</w:t>
-      </w:r>
-      <w:proofErr w:type="spellEnd"/>
-      <w:r>
-        <w:rPr>
-          <w:rFonts w:asciiTheme="minorHAnsi" w:hAnsiTheme="minorHAnsi"/>
-          <w:sz w:val="20"/>
-          <w:szCs w:val="20"/>
-          <w:lang w:val="fr-FR"/>
-        </w:rPr>
-        <w:t xml:space="preserve">. </w:t>
-      </w:r>
-      <w:proofErr w:type="spellStart"/>
-      <w:r>
-        <w:rPr>
-          <w:rFonts w:asciiTheme="minorHAnsi" w:hAnsiTheme="minorHAnsi"/>
-          <w:i/>
-          <w:sz w:val="20"/>
-          <w:szCs w:val="20"/>
-          <w:lang w:val="fr-FR"/>
-        </w:rPr>
-        <w:t>Alzheimers</w:t>
-      </w:r>
-      <w:proofErr w:type="spellEnd"/>
-      <w:r>
-        <w:rPr>
-          <w:rFonts w:asciiTheme="minorHAnsi" w:hAnsiTheme="minorHAnsi"/>
-          <w:i/>
-          <w:sz w:val="20"/>
-          <w:szCs w:val="20"/>
-          <w:lang w:val="fr-FR"/>
-        </w:rPr>
-        <w:t xml:space="preserve"> </w:t>
-      </w:r>
-      <w:proofErr w:type="spellStart"/>
-      <w:r>
-        <w:rPr>
-          <w:rFonts w:asciiTheme="minorHAnsi" w:hAnsiTheme="minorHAnsi"/>
-          <w:i/>
-          <w:sz w:val="20"/>
-          <w:szCs w:val="20"/>
-          <w:lang w:val="fr-FR"/>
-        </w:rPr>
-        <w:t>Dement</w:t>
-      </w:r>
-      <w:proofErr w:type="spellEnd"/>
-      <w:r>
-        <w:rPr>
-          <w:rFonts w:asciiTheme="minorHAnsi" w:hAnsiTheme="minorHAnsi"/>
-          <w:sz w:val="20"/>
-          <w:szCs w:val="20"/>
-          <w:lang w:val="fr-FR"/>
-        </w:rPr>
-        <w:t xml:space="preserve">, In </w:t>
-      </w:r>
-      <w:proofErr w:type="spellStart"/>
-      <w:r>
-        <w:rPr>
-          <w:rFonts w:asciiTheme="minorHAnsi" w:hAnsiTheme="minorHAnsi"/>
-          <w:sz w:val="20"/>
-          <w:szCs w:val="20"/>
-          <w:lang w:val="fr-FR"/>
-        </w:rPr>
-        <w:t>press</w:t>
-      </w:r>
-      <w:proofErr w:type="spellEnd"/>
-      <w:r>
-        <w:rPr>
-          <w:rFonts w:asciiTheme="minorHAnsi" w:hAnsiTheme="minorHAnsi"/>
-          <w:sz w:val="20"/>
-          <w:szCs w:val="20"/>
-          <w:lang w:val="fr-FR"/>
-        </w:rPr>
-        <w:t xml:space="preserve">.  </w:t>
-      </w:r>
-      <w:proofErr w:type="spellStart"/>
-      <w:r>
-        <w:rPr>
-          <w:rFonts w:asciiTheme="minorHAnsi" w:hAnsiTheme="minorHAnsi"/>
-          <w:sz w:val="20"/>
-          <w:szCs w:val="20"/>
-          <w:lang w:val="fr-FR"/>
-        </w:rPr>
-        <w:t>Cited</w:t>
-      </w:r>
-      <w:proofErr w:type="spellEnd"/>
-      <w:r>
-        <w:rPr>
-          <w:rFonts w:asciiTheme="minorHAnsi" w:hAnsiTheme="minorHAnsi"/>
-          <w:sz w:val="20"/>
-          <w:szCs w:val="20"/>
-          <w:lang w:val="fr-FR"/>
-        </w:rPr>
-        <w:t xml:space="preserve"> 0 times; IF = 12.407; Rank 3 out of 192 </w:t>
-      </w:r>
-      <w:proofErr w:type="spellStart"/>
-      <w:r>
-        <w:rPr>
-          <w:rFonts w:asciiTheme="minorHAnsi" w:hAnsiTheme="minorHAnsi"/>
-          <w:sz w:val="20"/>
-          <w:szCs w:val="20"/>
-          <w:lang w:val="fr-FR"/>
-        </w:rPr>
-        <w:t>clinical</w:t>
-      </w:r>
-      <w:proofErr w:type="spellEnd"/>
-      <w:r>
-        <w:rPr>
-          <w:rFonts w:asciiTheme="minorHAnsi" w:hAnsiTheme="minorHAnsi"/>
-          <w:sz w:val="20"/>
-          <w:szCs w:val="20"/>
-          <w:lang w:val="fr-FR"/>
-        </w:rPr>
-        <w:t xml:space="preserve"> </w:t>
-      </w:r>
-      <w:proofErr w:type="spellStart"/>
-      <w:r>
-        <w:rPr>
-          <w:rFonts w:asciiTheme="minorHAnsi" w:hAnsiTheme="minorHAnsi"/>
-          <w:sz w:val="20"/>
-          <w:szCs w:val="20"/>
-          <w:lang w:val="fr-FR"/>
-        </w:rPr>
-        <w:t>neurology</w:t>
-      </w:r>
-      <w:proofErr w:type="spellEnd"/>
-      <w:r>
-        <w:rPr>
-          <w:rFonts w:asciiTheme="minorHAnsi" w:hAnsiTheme="minorHAnsi"/>
-          <w:sz w:val="20"/>
-          <w:szCs w:val="20"/>
-          <w:lang w:val="fr-FR"/>
-        </w:rPr>
-        <w:t>.</w:t>
+        <w:t>, In press.  Cited 0 times; IF = 12.407; Rank 3 out of 192 clinical neurology.</w:t>
       </w:r>
     </w:p>
     <w:p>
@@ -2103,196 +1383,27 @@
           <w:rFonts w:asciiTheme="minorHAnsi" w:hAnsiTheme="minorHAnsi"/>
         </w:rPr>
       </w:pPr>
-      <w:proofErr w:type="spellStart"/>
       <w:r>
         <w:rPr>
           <w:rFonts w:asciiTheme="minorHAnsi" w:hAnsiTheme="minorHAnsi"/>
           <w:lang w:val="fr-FR"/>
         </w:rPr>
-        <w:t>Pustina</w:t>
-      </w:r>
-      <w:proofErr w:type="spellEnd"/>
-      <w:r>
-        <w:rPr>
-          <w:rFonts w:asciiTheme="minorHAnsi" w:hAnsiTheme="minorHAnsi"/>
+        <w:t xml:space="preserve">Pustina DP, Coslett BH, Turkeltaub PE, </w:t>
+      </w:r>
+      <w:r>
+        <w:rPr>
+          <w:rFonts w:asciiTheme="minorHAnsi" w:hAnsiTheme="minorHAnsi"/>
+          <w:b/>
           <w:lang w:val="fr-FR"/>
         </w:rPr>
-        <w:t xml:space="preserve"> DP, </w:t>
-      </w:r>
-      <w:proofErr w:type="spellStart"/>
+        <w:t>Tustison N</w:t>
+      </w:r>
       <w:r>
         <w:rPr>
           <w:rFonts w:asciiTheme="minorHAnsi" w:hAnsiTheme="minorHAnsi"/>
           <w:lang w:val="fr-FR"/>
         </w:rPr>
-        <w:t>Coslett</w:t>
-      </w:r>
-      <w:proofErr w:type="spellEnd"/>
-      <w:r>
-        <w:rPr>
-          <w:rFonts w:asciiTheme="minorHAnsi" w:hAnsiTheme="minorHAnsi"/>
-          <w:lang w:val="fr-FR"/>
-        </w:rPr>
-        <w:t xml:space="preserve"> BH, </w:t>
-      </w:r>
-      <w:proofErr w:type="spellStart"/>
-      <w:r>
-        <w:rPr>
-          <w:rFonts w:asciiTheme="minorHAnsi" w:hAnsiTheme="minorHAnsi"/>
-          <w:lang w:val="fr-FR"/>
-        </w:rPr>
-        <w:t>Turkeltaub</w:t>
-      </w:r>
-      <w:proofErr w:type="spellEnd"/>
-      <w:r>
-        <w:rPr>
-          <w:rFonts w:asciiTheme="minorHAnsi" w:hAnsiTheme="minorHAnsi"/>
-          <w:lang w:val="fr-FR"/>
-        </w:rPr>
-        <w:t xml:space="preserve"> PE, </w:t>
-      </w:r>
-      <w:r>
-        <w:rPr>
-          <w:rFonts w:asciiTheme="minorHAnsi" w:hAnsiTheme="minorHAnsi"/>
-          <w:b/>
-          <w:lang w:val="fr-FR"/>
-        </w:rPr>
-        <w:t>Tustison N</w:t>
-      </w:r>
-      <w:r>
-        <w:rPr>
-          <w:rFonts w:asciiTheme="minorHAnsi" w:hAnsiTheme="minorHAnsi"/>
-          <w:lang w:val="fr-FR"/>
-        </w:rPr>
-        <w:t xml:space="preserve">, Schwartz MF, and Avants B. </w:t>
-      </w:r>
-      <w:proofErr w:type="spellStart"/>
-      <w:r>
-        <w:rPr>
-          <w:rFonts w:asciiTheme="minorHAnsi" w:hAnsiTheme="minorHAnsi"/>
-          <w:lang w:val="fr-FR"/>
-        </w:rPr>
-        <w:t>Automated</w:t>
-      </w:r>
-      <w:proofErr w:type="spellEnd"/>
-      <w:r>
-        <w:rPr>
-          <w:rFonts w:asciiTheme="minorHAnsi" w:hAnsiTheme="minorHAnsi"/>
-          <w:lang w:val="fr-FR"/>
-        </w:rPr>
-        <w:t xml:space="preserve"> segmentation of </w:t>
-      </w:r>
-      <w:proofErr w:type="spellStart"/>
-      <w:r>
-        <w:rPr>
-          <w:rFonts w:asciiTheme="minorHAnsi" w:hAnsiTheme="minorHAnsi"/>
-          <w:lang w:val="fr-FR"/>
-        </w:rPr>
-        <w:t>chronic</w:t>
-      </w:r>
-      <w:proofErr w:type="spellEnd"/>
-      <w:r>
-        <w:rPr>
-          <w:rFonts w:asciiTheme="minorHAnsi" w:hAnsiTheme="minorHAnsi"/>
-          <w:lang w:val="fr-FR"/>
-        </w:rPr>
-        <w:t xml:space="preserve"> stroke </w:t>
-      </w:r>
-      <w:proofErr w:type="spellStart"/>
-      <w:r>
-        <w:rPr>
-          <w:rFonts w:asciiTheme="minorHAnsi" w:hAnsiTheme="minorHAnsi"/>
-          <w:lang w:val="fr-FR"/>
-        </w:rPr>
-        <w:t>lesions</w:t>
-      </w:r>
-      <w:proofErr w:type="spellEnd"/>
-      <w:r>
-        <w:rPr>
-          <w:rFonts w:asciiTheme="minorHAnsi" w:hAnsiTheme="minorHAnsi"/>
-          <w:lang w:val="fr-FR"/>
-        </w:rPr>
-        <w:t xml:space="preserve"> </w:t>
-      </w:r>
-      <w:proofErr w:type="spellStart"/>
-      <w:r>
-        <w:rPr>
-          <w:rFonts w:asciiTheme="minorHAnsi" w:hAnsiTheme="minorHAnsi"/>
-          <w:lang w:val="fr-FR"/>
-        </w:rPr>
-        <w:t>using</w:t>
-      </w:r>
-      <w:proofErr w:type="spellEnd"/>
-      <w:r>
-        <w:rPr>
-          <w:rFonts w:asciiTheme="minorHAnsi" w:hAnsiTheme="minorHAnsi"/>
-          <w:lang w:val="fr-FR"/>
-        </w:rPr>
-        <w:t xml:space="preserve"> LINDA: </w:t>
-      </w:r>
-      <w:proofErr w:type="spellStart"/>
-      <w:r>
-        <w:rPr>
-          <w:rFonts w:asciiTheme="minorHAnsi" w:hAnsiTheme="minorHAnsi"/>
-          <w:lang w:val="fr-FR"/>
-        </w:rPr>
-        <w:t>Lesion</w:t>
-      </w:r>
-      <w:proofErr w:type="spellEnd"/>
-      <w:r>
-        <w:rPr>
-          <w:rFonts w:asciiTheme="minorHAnsi" w:hAnsiTheme="minorHAnsi"/>
-          <w:lang w:val="fr-FR"/>
-        </w:rPr>
-        <w:t xml:space="preserve"> Identification </w:t>
-      </w:r>
-      <w:proofErr w:type="spellStart"/>
-      <w:r>
-        <w:rPr>
-          <w:rFonts w:asciiTheme="minorHAnsi" w:hAnsiTheme="minorHAnsi"/>
-          <w:lang w:val="fr-FR"/>
-        </w:rPr>
-        <w:t>with</w:t>
-      </w:r>
-      <w:proofErr w:type="spellEnd"/>
-      <w:r>
-        <w:rPr>
-          <w:rFonts w:asciiTheme="minorHAnsi" w:hAnsiTheme="minorHAnsi"/>
-          <w:lang w:val="fr-FR"/>
-        </w:rPr>
-        <w:t xml:space="preserve"> </w:t>
-      </w:r>
-      <w:proofErr w:type="spellStart"/>
-      <w:r>
-        <w:rPr>
-          <w:rFonts w:asciiTheme="minorHAnsi" w:hAnsiTheme="minorHAnsi"/>
-          <w:lang w:val="fr-FR"/>
-        </w:rPr>
-        <w:t>Neighborhood</w:t>
-      </w:r>
-      <w:proofErr w:type="spellEnd"/>
-      <w:r>
-        <w:rPr>
-          <w:rFonts w:asciiTheme="minorHAnsi" w:hAnsiTheme="minorHAnsi"/>
-          <w:lang w:val="fr-FR"/>
-        </w:rPr>
-        <w:t xml:space="preserve"> Data </w:t>
-      </w:r>
-      <w:proofErr w:type="spellStart"/>
-      <w:r>
-        <w:rPr>
-          <w:rFonts w:asciiTheme="minorHAnsi" w:hAnsiTheme="minorHAnsi"/>
-          <w:lang w:val="fr-FR"/>
-        </w:rPr>
-        <w:t>Analysis</w:t>
-      </w:r>
-      <w:proofErr w:type="spellEnd"/>
-      <w:r>
-        <w:rPr>
-          <w:rFonts w:asciiTheme="minorHAnsi" w:hAnsiTheme="minorHAnsi"/>
-          <w:lang w:val="fr-FR"/>
-        </w:rPr>
-        <w:t xml:space="preserve">, </w:t>
+        <w:t xml:space="preserve">, Schwartz MF, and Avants B. Automated segmentation of chronic stroke lesions using LINDA: Lesion Identification with Neighborhood Data Analysis, </w:t>
       </w:r>
       <w:r>
         <w:rPr>
@@ -2300,42 +1411,15 @@
           <w:i/>
           <w:lang w:val="fr-FR"/>
         </w:rPr>
-        <w:t xml:space="preserve">Hum </w:t>
-      </w:r>
-      <w:proofErr w:type="spellStart"/>
-      <w:r>
-        <w:rPr>
-          <w:rFonts w:asciiTheme="minorHAnsi" w:hAnsiTheme="minorHAnsi"/>
-          <w:i/>
+        <w:t>Hum Brain Mapp</w:t>
+      </w:r>
+      <w:r>
+        <w:rPr>
+          <w:rFonts w:asciiTheme="minorHAnsi" w:hAnsiTheme="minorHAnsi"/>
           <w:lang w:val="fr-FR"/>
         </w:rPr>
-        <w:t>Brain</w:t>
-      </w:r>
-      <w:proofErr w:type="spellEnd"/>
-      <w:r>
-        <w:rPr>
-          <w:rFonts w:asciiTheme="minorHAnsi" w:hAnsiTheme="minorHAnsi"/>
-          <w:i/>
-          <w:lang w:val="fr-FR"/>
-        </w:rPr>
-        <w:t xml:space="preserve"> Mapp</w:t>
-      </w:r>
-      <w:r>
-        <w:rPr>
-          <w:rFonts w:asciiTheme="minorHAnsi" w:hAnsiTheme="minorHAnsi"/>
-          <w:lang w:val="fr-FR"/>
-        </w:rPr>
-        <w:t xml:space="preserve">, In </w:t>
-      </w:r>
-      <w:proofErr w:type="spellStart"/>
-      <w:r>
-        <w:rPr>
-          <w:rFonts w:asciiTheme="minorHAnsi" w:hAnsiTheme="minorHAnsi"/>
-          <w:lang w:val="fr-FR"/>
-        </w:rPr>
-        <w:t>press</w:t>
-      </w:r>
-      <w:proofErr w:type="spellEnd"/>
+        <w:t>, In press</w:t>
+      </w:r>
       <w:r>
         <w:rPr>
           <w:rFonts w:asciiTheme="minorHAnsi" w:hAnsiTheme="minorHAnsi"/>
@@ -2373,19 +1457,18 @@
           <w:szCs w:val="20"/>
           <w:lang w:val="fr-FR"/>
         </w:rPr>
-        <w:t xml:space="preserve">Hasan KM, </w:t>
-      </w:r>
-      <w:proofErr w:type="spellStart"/>
-      <w:r>
-        <w:rPr>
-          <w:rFonts w:asciiTheme="minorHAnsi" w:hAnsiTheme="minorHAnsi"/>
+        <w:t xml:space="preserve">Hasan KM, Mwangi B, Cao B, Keser Z, </w:t>
+      </w:r>
+      <w:r>
+        <w:rPr>
+          <w:rFonts w:asciiTheme="minorHAnsi" w:hAnsiTheme="minorHAnsi"/>
+          <w:b/>
           <w:sz w:val="20"/>
           <w:szCs w:val="20"/>
           <w:lang w:val="fr-FR"/>
         </w:rPr>
-        <w:t>Mwangi</w:t>
-      </w:r>
-      <w:proofErr w:type="spellEnd"/>
+        <w:t>Tustison NJ</w:t>
+      </w:r>
       <w:r>
         <w:rPr>
           <w:rFonts w:asciiTheme="minorHAnsi" w:hAnsiTheme="minorHAnsi"/>
@@ -2393,19 +1476,18 @@
           <w:szCs w:val="20"/>
           <w:lang w:val="fr-FR"/>
         </w:rPr>
-        <w:t xml:space="preserve"> B, Cao B, </w:t>
-      </w:r>
-      <w:proofErr w:type="spellStart"/>
-      <w:r>
-        <w:rPr>
-          <w:rFonts w:asciiTheme="minorHAnsi" w:hAnsiTheme="minorHAnsi"/>
+        <w:t xml:space="preserve">, Kochunov P, Frye RE, Savatic M, Soares J. Entorhinal cortex thickness across the human lifespan. </w:t>
+      </w:r>
+      <w:r>
+        <w:rPr>
+          <w:rFonts w:asciiTheme="minorHAnsi" w:hAnsiTheme="minorHAnsi"/>
+          <w:i/>
           <w:sz w:val="20"/>
           <w:szCs w:val="20"/>
           <w:lang w:val="fr-FR"/>
         </w:rPr>
-        <w:t>Keser</w:t>
-      </w:r>
-      <w:proofErr w:type="spellEnd"/>
+        <w:t>J of Neuroimaging</w:t>
+      </w:r>
       <w:r>
         <w:rPr>
           <w:rFonts w:asciiTheme="minorHAnsi" w:hAnsiTheme="minorHAnsi"/>
@@ -2413,417 +1495,7 @@
           <w:szCs w:val="20"/>
           <w:lang w:val="fr-FR"/>
         </w:rPr>
-        <w:t xml:space="preserve"> Z, </w:t>
-      </w:r>
-      <w:r>
-        <w:rPr>
-          <w:rFonts w:asciiTheme="minorHAnsi" w:hAnsiTheme="minorHAnsi"/>
-          <w:b/>
-          <w:sz w:val="20"/>
-          <w:szCs w:val="20"/>
-          <w:lang w:val="fr-FR"/>
-        </w:rPr>
-        <w:t>Tustison NJ</w:t>
-      </w:r>
-      <w:r>
-        <w:rPr>
-          <w:rFonts w:asciiTheme="minorHAnsi" w:hAnsiTheme="minorHAnsi"/>
-          <w:sz w:val="20"/>
-          <w:szCs w:val="20"/>
-          <w:lang w:val="fr-FR"/>
-        </w:rPr>
-        <w:t xml:space="preserve">, </w:t>
-      </w:r>
-      <w:proofErr w:type="spellStart"/>
-      <w:r>
-        <w:rPr>
-          <w:rFonts w:asciiTheme="minorHAnsi" w:hAnsiTheme="minorHAnsi"/>
-          <w:sz w:val="20"/>
-          <w:szCs w:val="20"/>
-          <w:lang w:val="fr-FR"/>
-        </w:rPr>
-        <w:t>Kochunov</w:t>
-      </w:r>
-      <w:proofErr w:type="spellEnd"/>
-      <w:r>
-        <w:rPr>
-          <w:rFonts w:asciiTheme="minorHAnsi" w:hAnsiTheme="minorHAnsi"/>
-          <w:sz w:val="20"/>
-          <w:szCs w:val="20"/>
-          <w:lang w:val="fr-FR"/>
-        </w:rPr>
-        <w:t xml:space="preserve"> P, </w:t>
-      </w:r>
-      <w:proofErr w:type="spellStart"/>
-      <w:r>
-        <w:rPr>
-          <w:rFonts w:asciiTheme="minorHAnsi" w:hAnsiTheme="minorHAnsi"/>
-          <w:sz w:val="20"/>
-          <w:szCs w:val="20"/>
-          <w:lang w:val="fr-FR"/>
-        </w:rPr>
-        <w:t>Frye</w:t>
-      </w:r>
-      <w:proofErr w:type="spellEnd"/>
-      <w:r>
-        <w:rPr>
-          <w:rFonts w:asciiTheme="minorHAnsi" w:hAnsiTheme="minorHAnsi"/>
-          <w:sz w:val="20"/>
-          <w:szCs w:val="20"/>
-          <w:lang w:val="fr-FR"/>
-        </w:rPr>
-        <w:t xml:space="preserve"> RE, </w:t>
-      </w:r>
-      <w:proofErr w:type="spellStart"/>
-      <w:r>
-        <w:rPr>
-          <w:rFonts w:asciiTheme="minorHAnsi" w:hAnsiTheme="minorHAnsi"/>
-          <w:sz w:val="20"/>
-          <w:szCs w:val="20"/>
-          <w:lang w:val="fr-FR"/>
-        </w:rPr>
-        <w:t>Savatic</w:t>
-      </w:r>
-      <w:proofErr w:type="spellEnd"/>
-      <w:r>
-        <w:rPr>
-          <w:rFonts w:asciiTheme="minorHAnsi" w:hAnsiTheme="minorHAnsi"/>
-          <w:sz w:val="20"/>
-          <w:szCs w:val="20"/>
-          <w:lang w:val="fr-FR"/>
-        </w:rPr>
-        <w:t xml:space="preserve"> M, Soares J. </w:t>
-      </w:r>
-      <w:proofErr w:type="spellStart"/>
-      <w:r>
-        <w:rPr>
-          <w:rFonts w:asciiTheme="minorHAnsi" w:hAnsiTheme="minorHAnsi"/>
-          <w:sz w:val="20"/>
-          <w:szCs w:val="20"/>
-          <w:lang w:val="fr-FR"/>
-        </w:rPr>
-        <w:t>Entorhinal</w:t>
-      </w:r>
-      <w:proofErr w:type="spellEnd"/>
-      <w:r>
-        <w:rPr>
-          <w:rFonts w:asciiTheme="minorHAnsi" w:hAnsiTheme="minorHAnsi"/>
-          <w:sz w:val="20"/>
-          <w:szCs w:val="20"/>
-          <w:lang w:val="fr-FR"/>
-        </w:rPr>
-        <w:t xml:space="preserve"> cortex </w:t>
-      </w:r>
-      <w:proofErr w:type="spellStart"/>
-      <w:r>
-        <w:rPr>
-          <w:rFonts w:asciiTheme="minorHAnsi" w:hAnsiTheme="minorHAnsi"/>
-          <w:sz w:val="20"/>
-          <w:szCs w:val="20"/>
-          <w:lang w:val="fr-FR"/>
-        </w:rPr>
-        <w:t>thickness</w:t>
-      </w:r>
-      <w:proofErr w:type="spellEnd"/>
-      <w:r>
-        <w:rPr>
-          <w:rFonts w:asciiTheme="minorHAnsi" w:hAnsiTheme="minorHAnsi"/>
-          <w:sz w:val="20"/>
-          <w:szCs w:val="20"/>
-          <w:lang w:val="fr-FR"/>
-        </w:rPr>
-        <w:t xml:space="preserve"> </w:t>
-      </w:r>
-      <w:proofErr w:type="spellStart"/>
-      <w:r>
-        <w:rPr>
-          <w:rFonts w:asciiTheme="minorHAnsi" w:hAnsiTheme="minorHAnsi"/>
-          <w:sz w:val="20"/>
-          <w:szCs w:val="20"/>
-          <w:lang w:val="fr-FR"/>
-        </w:rPr>
-        <w:t>across</w:t>
-      </w:r>
-      <w:proofErr w:type="spellEnd"/>
-      <w:r>
-        <w:rPr>
-          <w:rFonts w:asciiTheme="minorHAnsi" w:hAnsiTheme="minorHAnsi"/>
-          <w:sz w:val="20"/>
-          <w:szCs w:val="20"/>
-          <w:lang w:val="fr-FR"/>
-        </w:rPr>
-        <w:t xml:space="preserve"> the </w:t>
-      </w:r>
-      <w:proofErr w:type="spellStart"/>
-      <w:r>
-        <w:rPr>
-          <w:rFonts w:asciiTheme="minorHAnsi" w:hAnsiTheme="minorHAnsi"/>
-          <w:sz w:val="20"/>
-          <w:szCs w:val="20"/>
-          <w:lang w:val="fr-FR"/>
-        </w:rPr>
-        <w:t>human</w:t>
-      </w:r>
-      <w:proofErr w:type="spellEnd"/>
-      <w:r>
-        <w:rPr>
-          <w:rFonts w:asciiTheme="minorHAnsi" w:hAnsiTheme="minorHAnsi"/>
-          <w:sz w:val="20"/>
-          <w:szCs w:val="20"/>
-          <w:lang w:val="fr-FR"/>
-        </w:rPr>
-        <w:t xml:space="preserve"> </w:t>
-      </w:r>
-      <w:proofErr w:type="spellStart"/>
-      <w:r>
-        <w:rPr>
-          <w:rFonts w:asciiTheme="minorHAnsi" w:hAnsiTheme="minorHAnsi"/>
-          <w:sz w:val="20"/>
-          <w:szCs w:val="20"/>
-          <w:lang w:val="fr-FR"/>
-        </w:rPr>
-        <w:t>lifespan</w:t>
-      </w:r>
-      <w:proofErr w:type="spellEnd"/>
-      <w:r>
-        <w:rPr>
-          <w:rFonts w:asciiTheme="minorHAnsi" w:hAnsiTheme="minorHAnsi"/>
-          <w:sz w:val="20"/>
-          <w:szCs w:val="20"/>
-          <w:lang w:val="fr-FR"/>
-        </w:rPr>
-        <w:t xml:space="preserve">. </w:t>
-      </w:r>
-      <w:r>
-        <w:rPr>
-          <w:rFonts w:asciiTheme="minorHAnsi" w:hAnsiTheme="minorHAnsi"/>
-          <w:i/>
-          <w:sz w:val="20"/>
-          <w:szCs w:val="20"/>
-          <w:lang w:val="fr-FR"/>
-        </w:rPr>
-        <w:t xml:space="preserve">J of </w:t>
-      </w:r>
-      <w:proofErr w:type="spellStart"/>
-      <w:r>
-        <w:rPr>
-          <w:rFonts w:asciiTheme="minorHAnsi" w:hAnsiTheme="minorHAnsi"/>
-          <w:i/>
-          <w:sz w:val="20"/>
-          <w:szCs w:val="20"/>
-          <w:lang w:val="fr-FR"/>
-        </w:rPr>
-        <w:t>Neuroimaging</w:t>
-      </w:r>
-      <w:proofErr w:type="spellEnd"/>
-      <w:r>
-        <w:rPr>
-          <w:rFonts w:asciiTheme="minorHAnsi" w:hAnsiTheme="minorHAnsi"/>
-          <w:sz w:val="20"/>
-          <w:szCs w:val="20"/>
-          <w:lang w:val="fr-FR"/>
-        </w:rPr>
-        <w:t xml:space="preserve">, In </w:t>
-      </w:r>
-      <w:proofErr w:type="spellStart"/>
-      <w:r>
-        <w:rPr>
-          <w:rFonts w:asciiTheme="minorHAnsi" w:hAnsiTheme="minorHAnsi"/>
-          <w:sz w:val="20"/>
-          <w:szCs w:val="20"/>
-          <w:lang w:val="fr-FR"/>
-        </w:rPr>
-        <w:t>press</w:t>
-      </w:r>
-      <w:proofErr w:type="spellEnd"/>
-      <w:r>
-        <w:rPr>
-          <w:rFonts w:asciiTheme="minorHAnsi" w:hAnsiTheme="minorHAnsi"/>
-          <w:sz w:val="20"/>
-          <w:szCs w:val="20"/>
-          <w:lang w:val="fr-FR"/>
-        </w:rPr>
-        <w:t xml:space="preserve">.  </w:t>
-      </w:r>
-      <w:proofErr w:type="spellStart"/>
-      <w:r>
-        <w:rPr>
-          <w:rFonts w:asciiTheme="minorHAnsi" w:hAnsiTheme="minorHAnsi"/>
-          <w:sz w:val="20"/>
-          <w:szCs w:val="20"/>
-          <w:lang w:val="fr-FR"/>
-        </w:rPr>
-        <w:t>Cited</w:t>
-      </w:r>
-      <w:proofErr w:type="spellEnd"/>
-      <w:r>
-        <w:rPr>
-          <w:rFonts w:asciiTheme="minorHAnsi" w:hAnsiTheme="minorHAnsi"/>
-          <w:sz w:val="20"/>
-          <w:szCs w:val="20"/>
-          <w:lang w:val="fr-FR"/>
-        </w:rPr>
-        <w:t xml:space="preserve"> 0 times; IF = 1.734;  Rank 128 out of 192 </w:t>
-      </w:r>
-      <w:proofErr w:type="spellStart"/>
-      <w:r>
-        <w:rPr>
-          <w:rFonts w:asciiTheme="minorHAnsi" w:hAnsiTheme="minorHAnsi"/>
-          <w:sz w:val="20"/>
-          <w:szCs w:val="20"/>
-          <w:lang w:val="fr-FR"/>
-        </w:rPr>
-        <w:t>clinical</w:t>
-      </w:r>
-      <w:proofErr w:type="spellEnd"/>
-      <w:r>
-        <w:rPr>
-          <w:rFonts w:asciiTheme="minorHAnsi" w:hAnsiTheme="minorHAnsi"/>
-          <w:sz w:val="20"/>
-          <w:szCs w:val="20"/>
-          <w:lang w:val="fr-FR"/>
-        </w:rPr>
-        <w:t xml:space="preserve"> </w:t>
-      </w:r>
-      <w:proofErr w:type="spellStart"/>
-      <w:r>
-        <w:rPr>
-          <w:rFonts w:asciiTheme="minorHAnsi" w:hAnsiTheme="minorHAnsi"/>
-          <w:sz w:val="20"/>
-          <w:szCs w:val="20"/>
-          <w:lang w:val="fr-FR"/>
-        </w:rPr>
-        <w:t>neurology</w:t>
-      </w:r>
-      <w:proofErr w:type="spellEnd"/>
-      <w:r>
-        <w:rPr>
-          <w:rFonts w:asciiTheme="minorHAnsi" w:hAnsiTheme="minorHAnsi"/>
-          <w:sz w:val="20"/>
-          <w:szCs w:val="20"/>
-          <w:lang w:val="fr-FR"/>
-        </w:rPr>
-        <w:t xml:space="preserve">, 12 out of 14 </w:t>
-      </w:r>
-      <w:proofErr w:type="spellStart"/>
-      <w:r>
-        <w:rPr>
-          <w:rFonts w:asciiTheme="minorHAnsi" w:hAnsiTheme="minorHAnsi"/>
-          <w:sz w:val="20"/>
-          <w:szCs w:val="20"/>
-          <w:lang w:val="fr-FR"/>
-        </w:rPr>
-        <w:t>neuroimaging</w:t>
-      </w:r>
-      <w:proofErr w:type="spellEnd"/>
-      <w:r>
-        <w:rPr>
-          <w:rFonts w:asciiTheme="minorHAnsi" w:hAnsiTheme="minorHAnsi"/>
-          <w:sz w:val="20"/>
-          <w:szCs w:val="20"/>
-          <w:lang w:val="fr-FR"/>
-        </w:rPr>
-        <w:t xml:space="preserve">, and 65 out of 125 </w:t>
-      </w:r>
-      <w:proofErr w:type="spellStart"/>
-      <w:r>
-        <w:rPr>
-          <w:rFonts w:asciiTheme="minorHAnsi" w:hAnsiTheme="minorHAnsi"/>
-          <w:sz w:val="20"/>
-          <w:szCs w:val="20"/>
-          <w:lang w:val="fr-FR"/>
-        </w:rPr>
-        <w:t>radiology</w:t>
-      </w:r>
-      <w:proofErr w:type="spellEnd"/>
-      <w:r>
-        <w:rPr>
-          <w:rFonts w:asciiTheme="minorHAnsi" w:hAnsiTheme="minorHAnsi"/>
-          <w:sz w:val="20"/>
-          <w:szCs w:val="20"/>
-          <w:lang w:val="fr-FR"/>
-        </w:rPr>
-        <w:t xml:space="preserve">, </w:t>
-      </w:r>
-      <w:proofErr w:type="spellStart"/>
-      <w:r>
-        <w:rPr>
-          <w:rFonts w:asciiTheme="minorHAnsi" w:hAnsiTheme="minorHAnsi"/>
-          <w:sz w:val="20"/>
-          <w:szCs w:val="20"/>
-          <w:lang w:val="fr-FR"/>
-        </w:rPr>
-        <w:t>nuclear</w:t>
-      </w:r>
-      <w:proofErr w:type="spellEnd"/>
-      <w:r>
-        <w:rPr>
-          <w:rFonts w:asciiTheme="minorHAnsi" w:hAnsiTheme="minorHAnsi"/>
-          <w:sz w:val="20"/>
-          <w:szCs w:val="20"/>
-          <w:lang w:val="fr-FR"/>
-        </w:rPr>
-        <w:t xml:space="preserve"> </w:t>
-      </w:r>
-      <w:proofErr w:type="spellStart"/>
-      <w:r>
-        <w:rPr>
-          <w:rFonts w:asciiTheme="minorHAnsi" w:hAnsiTheme="minorHAnsi"/>
-          <w:sz w:val="20"/>
-          <w:szCs w:val="20"/>
-          <w:lang w:val="fr-FR"/>
-        </w:rPr>
-        <w:t>medicine</w:t>
-      </w:r>
-      <w:proofErr w:type="spellEnd"/>
-      <w:r>
-        <w:rPr>
-          <w:rFonts w:asciiTheme="minorHAnsi" w:hAnsiTheme="minorHAnsi"/>
-          <w:sz w:val="20"/>
-          <w:szCs w:val="20"/>
-          <w:lang w:val="fr-FR"/>
-        </w:rPr>
-        <w:t xml:space="preserve"> &amp; </w:t>
-      </w:r>
-      <w:proofErr w:type="spellStart"/>
-      <w:r>
-        <w:rPr>
-          <w:rFonts w:asciiTheme="minorHAnsi" w:hAnsiTheme="minorHAnsi"/>
-          <w:sz w:val="20"/>
-          <w:szCs w:val="20"/>
-          <w:lang w:val="fr-FR"/>
-        </w:rPr>
-        <w:t>medical</w:t>
-      </w:r>
-      <w:proofErr w:type="spellEnd"/>
-      <w:r>
-        <w:rPr>
-          <w:rFonts w:asciiTheme="minorHAnsi" w:hAnsiTheme="minorHAnsi"/>
-          <w:sz w:val="20"/>
-          <w:szCs w:val="20"/>
-          <w:lang w:val="fr-FR"/>
-        </w:rPr>
-        <w:t xml:space="preserve"> </w:t>
-      </w:r>
-      <w:proofErr w:type="spellStart"/>
-      <w:r>
-        <w:rPr>
-          <w:rFonts w:asciiTheme="minorHAnsi" w:hAnsiTheme="minorHAnsi"/>
-          <w:sz w:val="20"/>
-          <w:szCs w:val="20"/>
-          <w:lang w:val="fr-FR"/>
-        </w:rPr>
-        <w:t>imaging</w:t>
-      </w:r>
-      <w:proofErr w:type="spellEnd"/>
-      <w:r>
-        <w:rPr>
-          <w:rFonts w:asciiTheme="minorHAnsi" w:hAnsiTheme="minorHAnsi"/>
-          <w:sz w:val="20"/>
-          <w:szCs w:val="20"/>
-          <w:lang w:val="fr-FR"/>
-        </w:rPr>
-        <w:t>.</w:t>
+        <w:t>, In press.  Cited 0 times; IF = 1.734;  Rank 128 out of 192 clinical neurology, 12 out of 14 neuroimaging, and 65 out of 125 radiology, nuclear medicine &amp; medical imaging.</w:t>
       </w:r>
     </w:p>
     <w:p>
@@ -2849,7 +1521,6 @@
           <w:lang w:val="fr-FR"/>
         </w:rPr>
       </w:pPr>
-      <w:proofErr w:type="spellStart"/>
       <w:r>
         <w:rPr>
           <w:rFonts w:asciiTheme="minorHAnsi" w:hAnsiTheme="minorHAnsi"/>
@@ -2857,19 +1528,18 @@
           <w:szCs w:val="20"/>
           <w:lang w:val="fr-FR"/>
         </w:rPr>
-        <w:t>Altes</w:t>
-      </w:r>
-      <w:proofErr w:type="spellEnd"/>
-      <w:r>
-        <w:rPr>
-          <w:rFonts w:asciiTheme="minorHAnsi" w:hAnsiTheme="minorHAnsi"/>
+        <w:t xml:space="preserve">Altes TA, Mugler JP, III, Ruppert K, </w:t>
+      </w:r>
+      <w:r>
+        <w:rPr>
+          <w:rFonts w:asciiTheme="minorHAnsi" w:hAnsiTheme="minorHAnsi"/>
+          <w:b/>
           <w:sz w:val="20"/>
           <w:szCs w:val="20"/>
           <w:lang w:val="fr-FR"/>
         </w:rPr>
-        <w:t xml:space="preserve"> TA, </w:t>
-      </w:r>
-      <w:proofErr w:type="spellStart"/>
+        <w:t>Tustison NJ</w:t>
+      </w:r>
       <w:r>
         <w:rPr>
           <w:rFonts w:asciiTheme="minorHAnsi" w:hAnsiTheme="minorHAnsi"/>
@@ -2877,19 +1547,18 @@
           <w:szCs w:val="20"/>
           <w:lang w:val="fr-FR"/>
         </w:rPr>
-        <w:t>Mugler</w:t>
-      </w:r>
-      <w:proofErr w:type="spellEnd"/>
-      <w:r>
-        <w:rPr>
-          <w:rFonts w:asciiTheme="minorHAnsi" w:hAnsiTheme="minorHAnsi"/>
+        <w:t xml:space="preserve">, Gersbach J, Szentpetery S, Meyer CH, de Lange EE, and Teague WG. Clinical Correlates of Lung Ventilation in Asthmatic Children. </w:t>
+      </w:r>
+      <w:r>
+        <w:rPr>
+          <w:rFonts w:asciiTheme="minorHAnsi" w:hAnsiTheme="minorHAnsi"/>
+          <w:i/>
           <w:sz w:val="20"/>
           <w:szCs w:val="20"/>
           <w:lang w:val="fr-FR"/>
         </w:rPr>
-        <w:t xml:space="preserve"> JP, III, </w:t>
-      </w:r>
-      <w:proofErr w:type="spellStart"/>
+        <w:t>J Allergy Clin Immun</w:t>
+      </w:r>
       <w:r>
         <w:rPr>
           <w:rFonts w:asciiTheme="minorHAnsi" w:hAnsiTheme="minorHAnsi"/>
@@ -2897,297 +1566,7 @@
           <w:szCs w:val="20"/>
           <w:lang w:val="fr-FR"/>
         </w:rPr>
-        <w:t>Ruppert</w:t>
-      </w:r>
-      <w:proofErr w:type="spellEnd"/>
-      <w:r>
-        <w:rPr>
-          <w:rFonts w:asciiTheme="minorHAnsi" w:hAnsiTheme="minorHAnsi"/>
-          <w:sz w:val="20"/>
-          <w:szCs w:val="20"/>
-          <w:lang w:val="fr-FR"/>
-        </w:rPr>
-        <w:t xml:space="preserve"> K, </w:t>
-      </w:r>
-      <w:r>
-        <w:rPr>
-          <w:rFonts w:asciiTheme="minorHAnsi" w:hAnsiTheme="minorHAnsi"/>
-          <w:b/>
-          <w:sz w:val="20"/>
-          <w:szCs w:val="20"/>
-          <w:lang w:val="fr-FR"/>
-        </w:rPr>
-        <w:t>Tustison NJ</w:t>
-      </w:r>
-      <w:r>
-        <w:rPr>
-          <w:rFonts w:asciiTheme="minorHAnsi" w:hAnsiTheme="minorHAnsi"/>
-          <w:sz w:val="20"/>
-          <w:szCs w:val="20"/>
-          <w:lang w:val="fr-FR"/>
-        </w:rPr>
-        <w:t xml:space="preserve">, </w:t>
-      </w:r>
-      <w:proofErr w:type="spellStart"/>
-      <w:r>
-        <w:rPr>
-          <w:rFonts w:asciiTheme="minorHAnsi" w:hAnsiTheme="minorHAnsi"/>
-          <w:sz w:val="20"/>
-          <w:szCs w:val="20"/>
-          <w:lang w:val="fr-FR"/>
-        </w:rPr>
-        <w:t>Gersbach</w:t>
-      </w:r>
-      <w:proofErr w:type="spellEnd"/>
-      <w:r>
-        <w:rPr>
-          <w:rFonts w:asciiTheme="minorHAnsi" w:hAnsiTheme="minorHAnsi"/>
-          <w:sz w:val="20"/>
-          <w:szCs w:val="20"/>
-          <w:lang w:val="fr-FR"/>
-        </w:rPr>
-        <w:t xml:space="preserve"> J, </w:t>
-      </w:r>
-      <w:proofErr w:type="spellStart"/>
-      <w:r>
-        <w:rPr>
-          <w:rFonts w:asciiTheme="minorHAnsi" w:hAnsiTheme="minorHAnsi"/>
-          <w:sz w:val="20"/>
-          <w:szCs w:val="20"/>
-          <w:lang w:val="fr-FR"/>
-        </w:rPr>
-        <w:t>Szentpetery</w:t>
-      </w:r>
-      <w:proofErr w:type="spellEnd"/>
-      <w:r>
-        <w:rPr>
-          <w:rFonts w:asciiTheme="minorHAnsi" w:hAnsiTheme="minorHAnsi"/>
-          <w:sz w:val="20"/>
-          <w:szCs w:val="20"/>
-          <w:lang w:val="fr-FR"/>
-        </w:rPr>
-        <w:t xml:space="preserve"> S, Meyer CH, de Lange EE, and </w:t>
-      </w:r>
-      <w:proofErr w:type="spellStart"/>
-      <w:r>
-        <w:rPr>
-          <w:rFonts w:asciiTheme="minorHAnsi" w:hAnsiTheme="minorHAnsi"/>
-          <w:sz w:val="20"/>
-          <w:szCs w:val="20"/>
-          <w:lang w:val="fr-FR"/>
-        </w:rPr>
-        <w:t>Teague</w:t>
-      </w:r>
-      <w:proofErr w:type="spellEnd"/>
-      <w:r>
-        <w:rPr>
-          <w:rFonts w:asciiTheme="minorHAnsi" w:hAnsiTheme="minorHAnsi"/>
-          <w:sz w:val="20"/>
-          <w:szCs w:val="20"/>
-          <w:lang w:val="fr-FR"/>
-        </w:rPr>
-        <w:t xml:space="preserve"> WG. </w:t>
-      </w:r>
-      <w:proofErr w:type="spellStart"/>
-      <w:r>
-        <w:rPr>
-          <w:rFonts w:asciiTheme="minorHAnsi" w:hAnsiTheme="minorHAnsi"/>
-          <w:sz w:val="20"/>
-          <w:szCs w:val="20"/>
-          <w:lang w:val="fr-FR"/>
-        </w:rPr>
-        <w:t>Clinical</w:t>
-      </w:r>
-      <w:proofErr w:type="spellEnd"/>
-      <w:r>
-        <w:rPr>
-          <w:rFonts w:asciiTheme="minorHAnsi" w:hAnsiTheme="minorHAnsi"/>
-          <w:sz w:val="20"/>
-          <w:szCs w:val="20"/>
-          <w:lang w:val="fr-FR"/>
-        </w:rPr>
-        <w:t xml:space="preserve"> </w:t>
-      </w:r>
-      <w:proofErr w:type="spellStart"/>
-      <w:r>
-        <w:rPr>
-          <w:rFonts w:asciiTheme="minorHAnsi" w:hAnsiTheme="minorHAnsi"/>
-          <w:sz w:val="20"/>
-          <w:szCs w:val="20"/>
-          <w:lang w:val="fr-FR"/>
-        </w:rPr>
-        <w:t>Correlates</w:t>
-      </w:r>
-      <w:proofErr w:type="spellEnd"/>
-      <w:r>
-        <w:rPr>
-          <w:rFonts w:asciiTheme="minorHAnsi" w:hAnsiTheme="minorHAnsi"/>
-          <w:sz w:val="20"/>
-          <w:szCs w:val="20"/>
-          <w:lang w:val="fr-FR"/>
-        </w:rPr>
-        <w:t xml:space="preserve"> of Lung Ventilation in </w:t>
-      </w:r>
-      <w:proofErr w:type="spellStart"/>
-      <w:r>
-        <w:rPr>
-          <w:rFonts w:asciiTheme="minorHAnsi" w:hAnsiTheme="minorHAnsi"/>
-          <w:sz w:val="20"/>
-          <w:szCs w:val="20"/>
-          <w:lang w:val="fr-FR"/>
-        </w:rPr>
-        <w:t>Asthmatic</w:t>
-      </w:r>
-      <w:proofErr w:type="spellEnd"/>
-      <w:r>
-        <w:rPr>
-          <w:rFonts w:asciiTheme="minorHAnsi" w:hAnsiTheme="minorHAnsi"/>
-          <w:sz w:val="20"/>
-          <w:szCs w:val="20"/>
-          <w:lang w:val="fr-FR"/>
-        </w:rPr>
-        <w:t xml:space="preserve"> </w:t>
-      </w:r>
-      <w:proofErr w:type="spellStart"/>
-      <w:r>
-        <w:rPr>
-          <w:rFonts w:asciiTheme="minorHAnsi" w:hAnsiTheme="minorHAnsi"/>
-          <w:sz w:val="20"/>
-          <w:szCs w:val="20"/>
-          <w:lang w:val="fr-FR"/>
-        </w:rPr>
-        <w:t>Children</w:t>
-      </w:r>
-      <w:proofErr w:type="spellEnd"/>
-      <w:r>
-        <w:rPr>
-          <w:rFonts w:asciiTheme="minorHAnsi" w:hAnsiTheme="minorHAnsi"/>
-          <w:sz w:val="20"/>
-          <w:szCs w:val="20"/>
-          <w:lang w:val="fr-FR"/>
-        </w:rPr>
-        <w:t xml:space="preserve">. </w:t>
-      </w:r>
-      <w:r>
-        <w:rPr>
-          <w:rFonts w:asciiTheme="minorHAnsi" w:hAnsiTheme="minorHAnsi"/>
-          <w:i/>
-          <w:sz w:val="20"/>
-          <w:szCs w:val="20"/>
-          <w:lang w:val="fr-FR"/>
-        </w:rPr>
-        <w:t xml:space="preserve">J </w:t>
-      </w:r>
-      <w:proofErr w:type="spellStart"/>
-      <w:r>
-        <w:rPr>
-          <w:rFonts w:asciiTheme="minorHAnsi" w:hAnsiTheme="minorHAnsi"/>
-          <w:i/>
-          <w:sz w:val="20"/>
-          <w:szCs w:val="20"/>
-          <w:lang w:val="fr-FR"/>
-        </w:rPr>
-        <w:t>Allergy</w:t>
-      </w:r>
-      <w:proofErr w:type="spellEnd"/>
-      <w:r>
-        <w:rPr>
-          <w:rFonts w:asciiTheme="minorHAnsi" w:hAnsiTheme="minorHAnsi"/>
-          <w:i/>
-          <w:sz w:val="20"/>
-          <w:szCs w:val="20"/>
-          <w:lang w:val="fr-FR"/>
-        </w:rPr>
-        <w:t xml:space="preserve"> Clin Immun</w:t>
-      </w:r>
-      <w:r>
-        <w:rPr>
-          <w:rFonts w:asciiTheme="minorHAnsi" w:hAnsiTheme="minorHAnsi"/>
-          <w:sz w:val="20"/>
-          <w:szCs w:val="20"/>
-          <w:lang w:val="fr-FR"/>
-        </w:rPr>
-        <w:t xml:space="preserve">, In </w:t>
-      </w:r>
-      <w:proofErr w:type="spellStart"/>
-      <w:r>
-        <w:rPr>
-          <w:rFonts w:asciiTheme="minorHAnsi" w:hAnsiTheme="minorHAnsi"/>
-          <w:sz w:val="20"/>
-          <w:szCs w:val="20"/>
-          <w:lang w:val="fr-FR"/>
-        </w:rPr>
-        <w:t>press</w:t>
-      </w:r>
-      <w:proofErr w:type="spellEnd"/>
-      <w:r>
-        <w:rPr>
-          <w:rFonts w:asciiTheme="minorHAnsi" w:hAnsiTheme="minorHAnsi"/>
-          <w:sz w:val="20"/>
-          <w:szCs w:val="20"/>
-          <w:lang w:val="fr-FR"/>
-        </w:rPr>
-        <w:t xml:space="preserve">.  </w:t>
-      </w:r>
-      <w:proofErr w:type="spellStart"/>
-      <w:r>
-        <w:rPr>
-          <w:rFonts w:asciiTheme="minorHAnsi" w:hAnsiTheme="minorHAnsi"/>
-          <w:sz w:val="20"/>
-          <w:szCs w:val="20"/>
-          <w:lang w:val="fr-FR"/>
-        </w:rPr>
-        <w:t>Cited</w:t>
-      </w:r>
-      <w:proofErr w:type="spellEnd"/>
-      <w:r>
-        <w:rPr>
-          <w:rFonts w:asciiTheme="minorHAnsi" w:hAnsiTheme="minorHAnsi"/>
-          <w:sz w:val="20"/>
-          <w:szCs w:val="20"/>
-          <w:lang w:val="fr-FR"/>
-        </w:rPr>
-        <w:t xml:space="preserve"> 0 times; IF = 11.476; Rank 1 out of 24 </w:t>
-      </w:r>
-      <w:proofErr w:type="spellStart"/>
-      <w:r>
-        <w:rPr>
-          <w:rFonts w:asciiTheme="minorHAnsi" w:hAnsiTheme="minorHAnsi"/>
-          <w:sz w:val="20"/>
-          <w:szCs w:val="20"/>
-          <w:lang w:val="fr-FR"/>
-        </w:rPr>
-        <w:t>allergy</w:t>
-      </w:r>
-      <w:proofErr w:type="spellEnd"/>
-      <w:r>
-        <w:rPr>
-          <w:rFonts w:asciiTheme="minorHAnsi" w:hAnsiTheme="minorHAnsi"/>
-          <w:sz w:val="20"/>
-          <w:szCs w:val="20"/>
-          <w:lang w:val="fr-FR"/>
-        </w:rPr>
-        <w:t xml:space="preserve">, 6 out of 148 </w:t>
-      </w:r>
-      <w:proofErr w:type="spellStart"/>
-      <w:r>
-        <w:rPr>
-          <w:rFonts w:asciiTheme="minorHAnsi" w:hAnsiTheme="minorHAnsi"/>
-          <w:sz w:val="20"/>
-          <w:szCs w:val="20"/>
-          <w:lang w:val="fr-FR"/>
-        </w:rPr>
-        <w:t>immunology</w:t>
-      </w:r>
-      <w:proofErr w:type="spellEnd"/>
-      <w:r>
-        <w:rPr>
-          <w:rFonts w:asciiTheme="minorHAnsi" w:hAnsiTheme="minorHAnsi"/>
-          <w:sz w:val="20"/>
-          <w:szCs w:val="20"/>
-          <w:lang w:val="fr-FR"/>
-        </w:rPr>
-        <w:t>.</w:t>
+        <w:t>, In press.  Cited 0 times; IF = 11.476; Rank 1 out of 24 allergy, 6 out of 148 immunology.</w:t>
       </w:r>
     </w:p>
     <w:p>
@@ -3228,19 +1607,18 @@
           <w:szCs w:val="20"/>
           <w:lang w:val="fr-FR"/>
         </w:rPr>
-        <w:t xml:space="preserve">, Qing K, Wang C, </w:t>
-      </w:r>
-      <w:proofErr w:type="spellStart"/>
-      <w:r>
-        <w:rPr>
-          <w:rFonts w:asciiTheme="minorHAnsi" w:hAnsiTheme="minorHAnsi"/>
+        <w:t xml:space="preserve">, Qing K, Wang C, Altes TA, Mugler JP, III. Atlas-based estimation of lung and lobar anatomy in proton MRI. </w:t>
+      </w:r>
+      <w:r>
+        <w:rPr>
+          <w:rFonts w:asciiTheme="minorHAnsi" w:hAnsiTheme="minorHAnsi"/>
+          <w:i/>
           <w:sz w:val="20"/>
           <w:szCs w:val="20"/>
           <w:lang w:val="fr-FR"/>
         </w:rPr>
-        <w:t>Altes</w:t>
-      </w:r>
-      <w:proofErr w:type="spellEnd"/>
+        <w:t>Magn Reson Med</w:t>
+      </w:r>
       <w:r>
         <w:rPr>
           <w:rFonts w:asciiTheme="minorHAnsi" w:hAnsiTheme="minorHAnsi"/>
@@ -3248,200 +1626,7 @@
           <w:szCs w:val="20"/>
           <w:lang w:val="fr-FR"/>
         </w:rPr>
-        <w:t xml:space="preserve"> TA, </w:t>
-      </w:r>
-      <w:proofErr w:type="spellStart"/>
-      <w:r>
-        <w:rPr>
-          <w:rFonts w:asciiTheme="minorHAnsi" w:hAnsiTheme="minorHAnsi"/>
-          <w:sz w:val="20"/>
-          <w:szCs w:val="20"/>
-          <w:lang w:val="fr-FR"/>
-        </w:rPr>
-        <w:t>Mugler</w:t>
-      </w:r>
-      <w:proofErr w:type="spellEnd"/>
-      <w:r>
-        <w:rPr>
-          <w:rFonts w:asciiTheme="minorHAnsi" w:hAnsiTheme="minorHAnsi"/>
-          <w:sz w:val="20"/>
-          <w:szCs w:val="20"/>
-          <w:lang w:val="fr-FR"/>
-        </w:rPr>
-        <w:t xml:space="preserve"> JP, III. Atlas-</w:t>
-      </w:r>
-      <w:proofErr w:type="spellStart"/>
-      <w:r>
-        <w:rPr>
-          <w:rFonts w:asciiTheme="minorHAnsi" w:hAnsiTheme="minorHAnsi"/>
-          <w:sz w:val="20"/>
-          <w:szCs w:val="20"/>
-          <w:lang w:val="fr-FR"/>
-        </w:rPr>
-        <w:t>based</w:t>
-      </w:r>
-      <w:proofErr w:type="spellEnd"/>
-      <w:r>
-        <w:rPr>
-          <w:rFonts w:asciiTheme="minorHAnsi" w:hAnsiTheme="minorHAnsi"/>
-          <w:sz w:val="20"/>
-          <w:szCs w:val="20"/>
-          <w:lang w:val="fr-FR"/>
-        </w:rPr>
-        <w:t xml:space="preserve"> estimation of </w:t>
-      </w:r>
-      <w:proofErr w:type="spellStart"/>
-      <w:r>
-        <w:rPr>
-          <w:rFonts w:asciiTheme="minorHAnsi" w:hAnsiTheme="minorHAnsi"/>
-          <w:sz w:val="20"/>
-          <w:szCs w:val="20"/>
-          <w:lang w:val="fr-FR"/>
-        </w:rPr>
-        <w:t>lung</w:t>
-      </w:r>
-      <w:proofErr w:type="spellEnd"/>
-      <w:r>
-        <w:rPr>
-          <w:rFonts w:asciiTheme="minorHAnsi" w:hAnsiTheme="minorHAnsi"/>
-          <w:sz w:val="20"/>
-          <w:szCs w:val="20"/>
-          <w:lang w:val="fr-FR"/>
-        </w:rPr>
-        <w:t xml:space="preserve"> and </w:t>
-      </w:r>
-      <w:proofErr w:type="spellStart"/>
-      <w:r>
-        <w:rPr>
-          <w:rFonts w:asciiTheme="minorHAnsi" w:hAnsiTheme="minorHAnsi"/>
-          <w:sz w:val="20"/>
-          <w:szCs w:val="20"/>
-          <w:lang w:val="fr-FR"/>
-        </w:rPr>
-        <w:t>lobar</w:t>
-      </w:r>
-      <w:proofErr w:type="spellEnd"/>
-      <w:r>
-        <w:rPr>
-          <w:rFonts w:asciiTheme="minorHAnsi" w:hAnsiTheme="minorHAnsi"/>
-          <w:sz w:val="20"/>
-          <w:szCs w:val="20"/>
-          <w:lang w:val="fr-FR"/>
-        </w:rPr>
-        <w:t xml:space="preserve"> </w:t>
-      </w:r>
-      <w:proofErr w:type="spellStart"/>
-      <w:r>
-        <w:rPr>
-          <w:rFonts w:asciiTheme="minorHAnsi" w:hAnsiTheme="minorHAnsi"/>
-          <w:sz w:val="20"/>
-          <w:szCs w:val="20"/>
-          <w:lang w:val="fr-FR"/>
-        </w:rPr>
-        <w:t>anatomy</w:t>
-      </w:r>
-      <w:proofErr w:type="spellEnd"/>
-      <w:r>
-        <w:rPr>
-          <w:rFonts w:asciiTheme="minorHAnsi" w:hAnsiTheme="minorHAnsi"/>
-          <w:sz w:val="20"/>
-          <w:szCs w:val="20"/>
-          <w:lang w:val="fr-FR"/>
-        </w:rPr>
-        <w:t xml:space="preserve"> in proton MRI. </w:t>
-      </w:r>
-      <w:proofErr w:type="spellStart"/>
-      <w:r>
-        <w:rPr>
-          <w:rFonts w:asciiTheme="minorHAnsi" w:hAnsiTheme="minorHAnsi"/>
-          <w:i/>
-          <w:sz w:val="20"/>
-          <w:szCs w:val="20"/>
-          <w:lang w:val="fr-FR"/>
-        </w:rPr>
-        <w:t>Magn</w:t>
-      </w:r>
-      <w:proofErr w:type="spellEnd"/>
-      <w:r>
-        <w:rPr>
-          <w:rFonts w:asciiTheme="minorHAnsi" w:hAnsiTheme="minorHAnsi"/>
-          <w:i/>
-          <w:sz w:val="20"/>
-          <w:szCs w:val="20"/>
-          <w:lang w:val="fr-FR"/>
-        </w:rPr>
-        <w:t xml:space="preserve"> </w:t>
-      </w:r>
-      <w:proofErr w:type="spellStart"/>
-      <w:r>
-        <w:rPr>
-          <w:rFonts w:asciiTheme="minorHAnsi" w:hAnsiTheme="minorHAnsi"/>
-          <w:i/>
-          <w:sz w:val="20"/>
-          <w:szCs w:val="20"/>
-          <w:lang w:val="fr-FR"/>
-        </w:rPr>
-        <w:t>Reson</w:t>
-      </w:r>
-      <w:proofErr w:type="spellEnd"/>
-      <w:r>
-        <w:rPr>
-          <w:rFonts w:asciiTheme="minorHAnsi" w:hAnsiTheme="minorHAnsi"/>
-          <w:i/>
-          <w:sz w:val="20"/>
-          <w:szCs w:val="20"/>
-          <w:lang w:val="fr-FR"/>
-        </w:rPr>
-        <w:t xml:space="preserve"> Med</w:t>
-      </w:r>
-      <w:r>
-        <w:rPr>
-          <w:rFonts w:asciiTheme="minorHAnsi" w:hAnsiTheme="minorHAnsi"/>
-          <w:sz w:val="20"/>
-          <w:szCs w:val="20"/>
-          <w:lang w:val="fr-FR"/>
-        </w:rPr>
-        <w:t xml:space="preserve">, In </w:t>
-      </w:r>
-      <w:proofErr w:type="spellStart"/>
-      <w:r>
-        <w:rPr>
-          <w:rFonts w:asciiTheme="minorHAnsi" w:hAnsiTheme="minorHAnsi"/>
-          <w:sz w:val="20"/>
-          <w:szCs w:val="20"/>
-          <w:lang w:val="fr-FR"/>
-        </w:rPr>
-        <w:t>press</w:t>
-      </w:r>
-      <w:proofErr w:type="spellEnd"/>
-      <w:r>
-        <w:rPr>
-          <w:rFonts w:asciiTheme="minorHAnsi" w:hAnsiTheme="minorHAnsi"/>
-          <w:sz w:val="20"/>
-          <w:szCs w:val="20"/>
-          <w:lang w:val="fr-FR"/>
-        </w:rPr>
-        <w:t xml:space="preserve">.  </w:t>
-      </w:r>
-      <w:proofErr w:type="spellStart"/>
-      <w:r>
-        <w:rPr>
-          <w:rFonts w:asciiTheme="minorHAnsi" w:hAnsiTheme="minorHAnsi"/>
-          <w:sz w:val="20"/>
-          <w:szCs w:val="20"/>
-          <w:lang w:val="fr-FR"/>
-        </w:rPr>
-        <w:t>Cited</w:t>
-      </w:r>
-      <w:proofErr w:type="spellEnd"/>
-      <w:r>
-        <w:rPr>
-          <w:rFonts w:asciiTheme="minorHAnsi" w:hAnsiTheme="minorHAnsi"/>
-          <w:sz w:val="20"/>
-          <w:szCs w:val="20"/>
-          <w:lang w:val="fr-FR"/>
-        </w:rPr>
-        <w:t xml:space="preserve"> 0 times; </w:t>
+        <w:t xml:space="preserve">, In press.  Cited 0 times; </w:t>
       </w:r>
       <w:r>
         <w:rPr>
@@ -3547,122 +1732,13 @@
           <w:szCs w:val="20"/>
         </w:rPr>
       </w:pPr>
-      <w:proofErr w:type="gramStart"/>
-      <w:r>
-        <w:rPr>
-          <w:rFonts w:asciiTheme="minorHAnsi" w:hAnsiTheme="minorHAnsi"/>
-          <w:sz w:val="20"/>
-          <w:szCs w:val="20"/>
-        </w:rPr>
-        <w:t xml:space="preserve">Stone JR, Wilde EA, Levin H, Taylor B, </w:t>
-      </w:r>
-      <w:proofErr w:type="spellStart"/>
-      <w:r>
-        <w:rPr>
-          <w:rFonts w:asciiTheme="minorHAnsi" w:hAnsiTheme="minorHAnsi"/>
-          <w:sz w:val="20"/>
-          <w:szCs w:val="20"/>
-        </w:rPr>
-        <w:t>Bigler</w:t>
-      </w:r>
-      <w:proofErr w:type="spellEnd"/>
-      <w:r>
-        <w:rPr>
-          <w:rFonts w:asciiTheme="minorHAnsi" w:hAnsiTheme="minorHAnsi"/>
-          <w:sz w:val="20"/>
-          <w:szCs w:val="20"/>
-        </w:rPr>
-        <w:t xml:space="preserve"> ED, Tate DF, Mayer AR, Black G, </w:t>
-      </w:r>
-      <w:proofErr w:type="spellStart"/>
-      <w:r>
-        <w:rPr>
-          <w:rFonts w:asciiTheme="minorHAnsi" w:hAnsiTheme="minorHAnsi"/>
-          <w:sz w:val="20"/>
-          <w:szCs w:val="20"/>
-        </w:rPr>
-        <w:t>Scheibel</w:t>
-      </w:r>
-      <w:proofErr w:type="spellEnd"/>
-      <w:r>
-        <w:rPr>
-          <w:rFonts w:asciiTheme="minorHAnsi" w:hAnsiTheme="minorHAnsi"/>
-          <w:sz w:val="20"/>
-          <w:szCs w:val="20"/>
-        </w:rPr>
-        <w:t xml:space="preserve"> RS, Newsome MR, </w:t>
-      </w:r>
-      <w:proofErr w:type="spellStart"/>
-      <w:r>
-        <w:rPr>
-          <w:rFonts w:asciiTheme="minorHAnsi" w:hAnsiTheme="minorHAnsi"/>
-          <w:sz w:val="20"/>
-          <w:szCs w:val="20"/>
-        </w:rPr>
-        <w:t>Abildskov</w:t>
-      </w:r>
-      <w:proofErr w:type="spellEnd"/>
-      <w:r>
-        <w:rPr>
-          <w:rFonts w:asciiTheme="minorHAnsi" w:hAnsiTheme="minorHAnsi"/>
-          <w:sz w:val="20"/>
-          <w:szCs w:val="20"/>
-        </w:rPr>
-        <w:t xml:space="preserve"> T, Lennon MJ, York GE, </w:t>
-      </w:r>
-      <w:proofErr w:type="spellStart"/>
-      <w:r>
-        <w:rPr>
-          <w:rFonts w:asciiTheme="minorHAnsi" w:hAnsiTheme="minorHAnsi"/>
-          <w:sz w:val="20"/>
-          <w:szCs w:val="20"/>
-        </w:rPr>
-        <w:t>Agarwal</w:t>
-      </w:r>
-      <w:proofErr w:type="spellEnd"/>
-      <w:r>
-        <w:rPr>
-          <w:rFonts w:asciiTheme="minorHAnsi" w:hAnsiTheme="minorHAnsi"/>
-          <w:sz w:val="20"/>
-          <w:szCs w:val="20"/>
-        </w:rPr>
-        <w:t xml:space="preserve"> R, </w:t>
-      </w:r>
-      <w:proofErr w:type="spellStart"/>
-      <w:r>
-        <w:rPr>
-          <w:rFonts w:asciiTheme="minorHAnsi" w:hAnsiTheme="minorHAnsi"/>
-          <w:sz w:val="20"/>
-          <w:szCs w:val="20"/>
-        </w:rPr>
-        <w:t>DeVillasante</w:t>
-      </w:r>
-      <w:proofErr w:type="spellEnd"/>
-      <w:r>
-        <w:rPr>
-          <w:rFonts w:asciiTheme="minorHAnsi" w:hAnsiTheme="minorHAnsi"/>
-          <w:sz w:val="20"/>
-          <w:szCs w:val="20"/>
-        </w:rPr>
-        <w:t xml:space="preserve"> J, Ritter JL, Walker PB, </w:t>
-      </w:r>
-      <w:proofErr w:type="spellStart"/>
-      <w:r>
-        <w:rPr>
-          <w:rFonts w:asciiTheme="minorHAnsi" w:hAnsiTheme="minorHAnsi"/>
-          <w:sz w:val="20"/>
-          <w:szCs w:val="20"/>
-        </w:rPr>
-        <w:t>Ahlers</w:t>
-      </w:r>
-      <w:proofErr w:type="spellEnd"/>
-      <w:r>
-        <w:rPr>
-          <w:rFonts w:asciiTheme="minorHAnsi" w:hAnsiTheme="minorHAnsi"/>
-          <w:sz w:val="20"/>
-          <w:szCs w:val="20"/>
-        </w:rPr>
-        <w:t xml:space="preserve"> ST, and </w:t>
+      <w:r>
+        <w:rPr>
+          <w:rFonts w:asciiTheme="minorHAnsi" w:hAnsiTheme="minorHAnsi"/>
+          <w:sz w:val="20"/>
+          <w:szCs w:val="20"/>
+        </w:rPr>
+        <w:t xml:space="preserve">Stone JR, Wilde EA, Levin H, Taylor B, Bigler ED, Tate DF, Mayer AR, Black G, Scheibel RS, Newsome MR, Abildskov T, Lennon MJ, York GE, Agarwal R, DeVillasante J, Ritter JL, Walker PB, Ahlers ST, and </w:t>
       </w:r>
       <w:r>
         <w:rPr>
@@ -3679,34 +1755,7 @@
           <w:sz w:val="20"/>
           <w:szCs w:val="20"/>
         </w:rPr>
-        <w:t>.</w:t>
-      </w:r>
-      <w:proofErr w:type="gramEnd"/>
-      <w:r>
-        <w:rPr>
-          <w:rFonts w:asciiTheme="minorHAnsi" w:hAnsiTheme="minorHAnsi"/>
-          <w:sz w:val="20"/>
-          <w:szCs w:val="20"/>
-        </w:rPr>
-        <w:t xml:space="preserve">  Supervised learning technique for the automated identification of white matter </w:t>
-      </w:r>
-      <w:proofErr w:type="spellStart"/>
-      <w:r>
-        <w:rPr>
-          <w:rFonts w:asciiTheme="minorHAnsi" w:hAnsiTheme="minorHAnsi"/>
-          <w:sz w:val="20"/>
-          <w:szCs w:val="20"/>
-        </w:rPr>
-        <w:t>hyperintensities</w:t>
-      </w:r>
-      <w:proofErr w:type="spellEnd"/>
-      <w:r>
-        <w:rPr>
-          <w:rFonts w:asciiTheme="minorHAnsi" w:hAnsiTheme="minorHAnsi"/>
-          <w:sz w:val="20"/>
-          <w:szCs w:val="20"/>
-        </w:rPr>
-        <w:t xml:space="preserve"> in traumatic brain injury.</w:t>
+        <w:t>.  Supervised learning technique for the automated identification of white matter hyperintensities in traumatic brain injury.</w:t>
       </w:r>
       <w:r>
         <w:rPr>
@@ -4887,19 +2936,8 @@
           <w:sz w:val="20"/>
           <w:szCs w:val="20"/>
         </w:rPr>
-        <w:t xml:space="preserve">Journal of </w:t>
-      </w:r>
-      <w:proofErr w:type="spellStart"/>
-      <w:r>
-        <w:rPr>
-          <w:rFonts w:asciiTheme="minorHAnsi" w:hAnsiTheme="minorHAnsi" w:cs="Helvetica Neue"/>
-          <w:color w:val="000000"/>
-          <w:sz w:val="20"/>
-          <w:szCs w:val="20"/>
-        </w:rPr>
-        <w:t>Neurotrauma</w:t>
-      </w:r>
-      <w:proofErr w:type="spellEnd"/>
+        <w:t>Journal of Neurotrauma</w:t>
+      </w:r>
     </w:p>
     <w:p>
       <w:pPr>
@@ -5059,7 +3097,6 @@
           <w:szCs w:val="20"/>
         </w:rPr>
       </w:pPr>
-      <w:proofErr w:type="spellStart"/>
       <w:r>
         <w:rPr>
           <w:rFonts w:asciiTheme="minorHAnsi" w:hAnsiTheme="minorHAnsi" w:cs="Helvetica Neue"/>
@@ -5069,7 +3106,6 @@
         </w:rPr>
         <w:t>NeuroImage</w:t>
       </w:r>
-      <w:proofErr w:type="spellEnd"/>
     </w:p>
     <w:p>
       <w:pPr>
@@ -5089,7 +3125,6 @@
           <w:szCs w:val="20"/>
         </w:rPr>
       </w:pPr>
-      <w:proofErr w:type="spellStart"/>
       <w:r>
         <w:rPr>
           <w:rFonts w:asciiTheme="minorHAnsi" w:hAnsiTheme="minorHAnsi" w:cs="Helvetica Neue"/>
@@ -5097,17 +3132,7 @@
           <w:sz w:val="20"/>
           <w:szCs w:val="20"/>
         </w:rPr>
-        <w:t>NeuroImage</w:t>
-      </w:r>
-      <w:proofErr w:type="spellEnd"/>
-      <w:r>
-        <w:rPr>
-          <w:rFonts w:asciiTheme="minorHAnsi" w:hAnsiTheme="minorHAnsi" w:cs="Helvetica Neue"/>
-          <w:color w:val="000000"/>
-          <w:sz w:val="20"/>
-          <w:szCs w:val="20"/>
-        </w:rPr>
-        <w:t>: Clinical</w:t>
+        <w:t>NeuroImage: Clinical</w:t>
       </w:r>
     </w:p>
     <w:p>
@@ -5184,7 +3209,6 @@
           <w:szCs w:val="20"/>
         </w:rPr>
       </w:pPr>
-      <w:proofErr w:type="spellStart"/>
       <w:r>
         <w:rPr>
           <w:rFonts w:asciiTheme="minorHAnsi" w:hAnsiTheme="minorHAnsi" w:cs="Helvetica Neue"/>
@@ -5194,7 +3218,6 @@
         </w:rPr>
         <w:t>Respirology</w:t>
       </w:r>
-      <w:proofErr w:type="spellEnd"/>
     </w:p>
     <w:p>
       <w:pPr>
@@ -6407,18 +4430,8 @@
                 <w:sz w:val="20"/>
                 <w:szCs w:val="20"/>
               </w:rPr>
-              <w:t xml:space="preserve">P </w:t>
+              <w:t>P Mugler</w:t>
             </w:r>
-            <w:proofErr w:type="spellStart"/>
-            <w:r>
-              <w:rPr>
-                <w:rFonts w:asciiTheme="minorHAnsi" w:hAnsiTheme="minorHAnsi"/>
-                <w:sz w:val="20"/>
-                <w:szCs w:val="20"/>
-              </w:rPr>
-              <w:t>Mugler</w:t>
-            </w:r>
-            <w:proofErr w:type="spellEnd"/>
           </w:p>
         </w:tc>
         <w:tc>
@@ -6481,43 +4494,7 @@
                 <w:sz w:val="20"/>
                 <w:szCs w:val="20"/>
               </w:rPr>
-              <w:t xml:space="preserve">Human Cerebral Vascular </w:t>
-            </w:r>
-            <w:proofErr w:type="spellStart"/>
-            <w:r>
-              <w:rPr>
-                <w:rFonts w:asciiTheme="minorHAnsi" w:hAnsiTheme="minorHAnsi" w:cs="Arial"/>
-                <w:sz w:val="20"/>
-                <w:szCs w:val="20"/>
-              </w:rPr>
-              <w:t>Autoregulation</w:t>
-            </w:r>
-            <w:proofErr w:type="spellEnd"/>
-            <w:r>
-              <w:rPr>
-                <w:rFonts w:asciiTheme="minorHAnsi" w:hAnsiTheme="minorHAnsi" w:cs="Arial"/>
-                <w:sz w:val="20"/>
-                <w:szCs w:val="20"/>
-              </w:rPr>
-              <w:t xml:space="preserve"> and Venous Outflow In Response to Microgravity-Induced </w:t>
-            </w:r>
-            <w:proofErr w:type="spellStart"/>
-            <w:r>
-              <w:rPr>
-                <w:rFonts w:asciiTheme="minorHAnsi" w:hAnsiTheme="minorHAnsi" w:cs="Arial"/>
-                <w:sz w:val="20"/>
-                <w:szCs w:val="20"/>
-              </w:rPr>
-              <w:t>Cephalad</w:t>
-            </w:r>
-            <w:proofErr w:type="spellEnd"/>
-            <w:r>
-              <w:rPr>
-                <w:rFonts w:asciiTheme="minorHAnsi" w:hAnsiTheme="minorHAnsi" w:cs="Arial"/>
-                <w:sz w:val="20"/>
-                <w:szCs w:val="20"/>
-              </w:rPr>
-              <w:t xml:space="preserve"> Fluid Redistribution</w:t>
+              <w:t>Human Cerebral Vascular Autoregulation and Venous Outflow In Response to Microgravity-Induced Cephalad Fluid Redistribution</w:t>
             </w:r>
           </w:p>
           <w:p>
@@ -6949,9 +4926,9 @@
         <w:tblLook w:val="04A0" w:firstRow="1" w:lastRow="0" w:firstColumn="1" w:lastColumn="0" w:noHBand="0" w:noVBand="1"/>
       </w:tblPr>
       <w:tblGrid>
-        <w:gridCol w:w="2288"/>
+        <w:gridCol w:w="2287"/>
         <w:gridCol w:w="1492"/>
-        <w:gridCol w:w="1418"/>
+        <w:gridCol w:w="1419"/>
         <w:gridCol w:w="1605"/>
         <w:gridCol w:w="1168"/>
         <w:gridCol w:w="1557"/>
@@ -6963,7 +4940,7 @@
         </w:trPr>
         <w:tc>
           <w:tcPr>
-            <w:tcW w:w="2323" w:type="dxa"/>
+            <w:tcW w:w="2287" w:type="dxa"/>
           </w:tcPr>
           <w:p>
             <w:pPr>
@@ -6988,7 +4965,7 @@
         </w:tc>
         <w:tc>
           <w:tcPr>
-            <w:tcW w:w="1503" w:type="dxa"/>
+            <w:tcW w:w="1492" w:type="dxa"/>
           </w:tcPr>
           <w:p>
             <w:pPr>
@@ -7013,7 +4990,7 @@
         </w:tc>
         <w:tc>
           <w:tcPr>
-            <w:tcW w:w="1428" w:type="dxa"/>
+            <w:tcW w:w="1419" w:type="dxa"/>
           </w:tcPr>
           <w:p>
             <w:pPr>
@@ -7038,7 +5015,7 @@
         </w:tc>
         <w:tc>
           <w:tcPr>
-            <w:tcW w:w="1617" w:type="dxa"/>
+            <w:tcW w:w="1605" w:type="dxa"/>
           </w:tcPr>
           <w:p>
             <w:pPr>
@@ -7063,7 +5040,7 @@
         </w:tc>
         <w:tc>
           <w:tcPr>
-            <w:tcW w:w="1177" w:type="dxa"/>
+            <w:tcW w:w="1168" w:type="dxa"/>
           </w:tcPr>
           <w:p>
             <w:pPr>
@@ -7088,7 +5065,7 @@
         </w:tc>
         <w:tc>
           <w:tcPr>
-            <w:tcW w:w="1569" w:type="dxa"/>
+            <w:tcW w:w="1557" w:type="dxa"/>
           </w:tcPr>
           <w:p>
             <w:pPr>
@@ -7151,7 +5128,7 @@
         </w:tc>
         <w:tc>
           <w:tcPr>
-            <w:tcW w:w="887" w:type="dxa"/>
+            <w:tcW w:w="976" w:type="dxa"/>
           </w:tcPr>
           <w:p>
             <w:pPr>
@@ -7181,7 +5158,7 @@
         </w:trPr>
         <w:tc>
           <w:tcPr>
-            <w:tcW w:w="2323" w:type="dxa"/>
+            <w:tcW w:w="2287" w:type="dxa"/>
           </w:tcPr>
           <w:p>
             <w:pPr>
@@ -7189,7 +5166,7 @@
               <w:autoSpaceDE w:val="0"/>
               <w:autoSpaceDN w:val="0"/>
               <w:adjustRightInd w:val="0"/>
-              <w:spacing w:after="240" w:line="300" w:lineRule="atLeast"/>
+              <w:spacing w:after="240"/>
               <w:rPr>
                 <w:rFonts w:asciiTheme="minorHAnsi" w:hAnsiTheme="minorHAnsi" w:cs="Times"/>
                 <w:sz w:val="20"/>
@@ -7219,7 +5196,7 @@
         </w:tc>
         <w:tc>
           <w:tcPr>
-            <w:tcW w:w="1503" w:type="dxa"/>
+            <w:tcW w:w="1492" w:type="dxa"/>
           </w:tcPr>
           <w:p>
             <w:pPr>
@@ -7241,7 +5218,7 @@
         </w:tc>
         <w:tc>
           <w:tcPr>
-            <w:tcW w:w="1428" w:type="dxa"/>
+            <w:tcW w:w="1419" w:type="dxa"/>
           </w:tcPr>
           <w:p>
             <w:pPr>
@@ -7263,7 +5240,7 @@
         </w:tc>
         <w:tc>
           <w:tcPr>
-            <w:tcW w:w="1617" w:type="dxa"/>
+            <w:tcW w:w="1605" w:type="dxa"/>
           </w:tcPr>
           <w:p>
             <w:pPr>
@@ -7280,12 +5257,20 @@
                 <w:szCs w:val="20"/>
               </w:rPr>
               <w:t>JC Gee</w:t>
+            </w:r>
+            <w:r>
+              <w:rPr>
+                <w:rFonts w:asciiTheme="minorHAnsi" w:hAnsiTheme="minorHAnsi"/>
+                <w:sz w:val="20"/>
+                <w:szCs w:val="20"/>
+              </w:rPr>
+              <w:t xml:space="preserve"> (UPenn)</w:t>
             </w:r>
           </w:p>
         </w:tc>
         <w:tc>
           <w:tcPr>
-            <w:tcW w:w="1177" w:type="dxa"/>
+            <w:tcW w:w="1168" w:type="dxa"/>
           </w:tcPr>
           <w:p>
             <w:pPr>
@@ -7307,7 +5292,7 @@
         </w:tc>
         <w:tc>
           <w:tcPr>
-            <w:tcW w:w="1569" w:type="dxa"/>
+            <w:tcW w:w="1557" w:type="dxa"/>
           </w:tcPr>
           <w:p>
             <w:pPr>
@@ -7329,7 +5314,7 @@
         </w:tc>
         <w:tc>
           <w:tcPr>
-            <w:tcW w:w="887" w:type="dxa"/>
+            <w:tcW w:w="976" w:type="dxa"/>
           </w:tcPr>
           <w:p>
             <w:pPr>
@@ -7356,34 +5341,24 @@
         </w:trPr>
         <w:tc>
           <w:tcPr>
-            <w:tcW w:w="2323" w:type="dxa"/>
+            <w:tcW w:w="2287" w:type="dxa"/>
           </w:tcPr>
           <w:p>
             <w:pPr>
               <w:rPr>
-                <w:b/>
-                <w:sz w:val="18"/>
-                <w:szCs w:val="18"/>
+                <w:rFonts w:asciiTheme="minorHAnsi" w:hAnsiTheme="minorHAnsi"/>
+                <w:sz w:val="20"/>
+                <w:szCs w:val="20"/>
               </w:rPr>
             </w:pPr>
-          </w:p>
-          <w:p>
-            <w:pPr>
-              <w:rPr>
-                <w:b/>
-                <w:sz w:val="18"/>
-                <w:szCs w:val="18"/>
-              </w:rPr>
-            </w:pPr>
-          </w:p>
-          <w:p>
-            <w:pPr>
-              <w:rPr>
-                <w:b/>
-                <w:sz w:val="18"/>
-                <w:szCs w:val="18"/>
-              </w:rPr>
-            </w:pPr>
+            <w:r>
+              <w:rPr>
+                <w:rFonts w:asciiTheme="minorHAnsi" w:hAnsiTheme="minorHAnsi"/>
+                <w:sz w:val="20"/>
+                <w:szCs w:val="20"/>
+              </w:rPr>
+              <w:t>Energy and Neural Circuit Excitability</w:t>
+            </w:r>
           </w:p>
           <w:p>
             <w:pPr>
@@ -7397,7 +5372,81 @@
         </w:tc>
         <w:tc>
           <w:tcPr>
-            <w:tcW w:w="1503" w:type="dxa"/>
+            <w:tcW w:w="1492" w:type="dxa"/>
+          </w:tcPr>
+          <w:p>
+            <w:pPr>
+              <w:rPr>
+                <w:rFonts w:asciiTheme="minorHAnsi" w:hAnsiTheme="minorHAnsi"/>
+                <w:sz w:val="20"/>
+                <w:szCs w:val="20"/>
+              </w:rPr>
+            </w:pPr>
+            <w:r>
+              <w:rPr>
+                <w:rFonts w:asciiTheme="minorHAnsi" w:hAnsiTheme="minorHAnsi"/>
+                <w:sz w:val="20"/>
+                <w:szCs w:val="20"/>
+              </w:rPr>
+              <w:t>NIH</w:t>
+            </w:r>
+          </w:p>
+        </w:tc>
+        <w:tc>
+          <w:tcPr>
+            <w:tcW w:w="1419" w:type="dxa"/>
+          </w:tcPr>
+          <w:p>
+            <w:pPr>
+              <w:rPr>
+                <w:rFonts w:asciiTheme="minorHAnsi" w:hAnsiTheme="minorHAnsi"/>
+                <w:sz w:val="20"/>
+                <w:szCs w:val="20"/>
+              </w:rPr>
+            </w:pPr>
+            <w:r>
+              <w:rPr>
+                <w:rFonts w:asciiTheme="minorHAnsi" w:hAnsiTheme="minorHAnsi"/>
+                <w:sz w:val="20"/>
+                <w:szCs w:val="20"/>
+              </w:rPr>
+              <w:t>2/1/2016</w:t>
+            </w:r>
+          </w:p>
+        </w:tc>
+        <w:tc>
+          <w:tcPr>
+            <w:tcW w:w="1605" w:type="dxa"/>
+          </w:tcPr>
+          <w:p>
+            <w:pPr>
+              <w:rPr>
+                <w:rFonts w:asciiTheme="minorHAnsi" w:hAnsiTheme="minorHAnsi"/>
+                <w:sz w:val="20"/>
+                <w:szCs w:val="20"/>
+              </w:rPr>
+            </w:pPr>
+            <w:r>
+              <w:rPr>
+                <w:rFonts w:asciiTheme="minorHAnsi" w:hAnsiTheme="minorHAnsi"/>
+                <w:sz w:val="20"/>
+                <w:szCs w:val="20"/>
+              </w:rPr>
+              <w:t>Mark Breenhaker</w:t>
+            </w:r>
+            <w:r>
+              <w:rPr>
+                <w:rFonts w:asciiTheme="minorHAnsi" w:hAnsiTheme="minorHAnsi"/>
+                <w:sz w:val="20"/>
+                <w:szCs w:val="20"/>
+              </w:rPr>
+              <w:t xml:space="preserve"> (UVa)</w:t>
+            </w:r>
+          </w:p>
+        </w:tc>
+        <w:tc>
+          <w:tcPr>
+            <w:tcW w:w="1168" w:type="dxa"/>
           </w:tcPr>
           <w:p>
             <w:pPr>
@@ -7411,7 +5460,7 @@
         </w:tc>
         <w:tc>
           <w:tcPr>
-            <w:tcW w:w="1428" w:type="dxa"/>
+            <w:tcW w:w="1557" w:type="dxa"/>
           </w:tcPr>
           <w:p>
             <w:pPr>
@@ -7425,49 +5474,7 @@
         </w:tc>
         <w:tc>
           <w:tcPr>
-            <w:tcW w:w="1617" w:type="dxa"/>
-          </w:tcPr>
-          <w:p>
-            <w:pPr>
-              <w:rPr>
-                <w:b/>
-                <w:sz w:val="18"/>
-                <w:szCs w:val="18"/>
-              </w:rPr>
-            </w:pPr>
-          </w:p>
-        </w:tc>
-        <w:tc>
-          <w:tcPr>
-            <w:tcW w:w="1177" w:type="dxa"/>
-          </w:tcPr>
-          <w:p>
-            <w:pPr>
-              <w:rPr>
-                <w:b/>
-                <w:sz w:val="18"/>
-                <w:szCs w:val="18"/>
-              </w:rPr>
-            </w:pPr>
-          </w:p>
-        </w:tc>
-        <w:tc>
-          <w:tcPr>
-            <w:tcW w:w="1569" w:type="dxa"/>
-          </w:tcPr>
-          <w:p>
-            <w:pPr>
-              <w:rPr>
-                <w:b/>
-                <w:sz w:val="18"/>
-                <w:szCs w:val="18"/>
-              </w:rPr>
-            </w:pPr>
-          </w:p>
-        </w:tc>
-        <w:tc>
-          <w:tcPr>
-            <w:tcW w:w="887" w:type="dxa"/>
+            <w:tcW w:w="976" w:type="dxa"/>
           </w:tcPr>
           <w:p>
             <w:pPr>
@@ -7486,34 +5493,30 @@
         </w:trPr>
         <w:tc>
           <w:tcPr>
-            <w:tcW w:w="2323" w:type="dxa"/>
+            <w:tcW w:w="2287" w:type="dxa"/>
           </w:tcPr>
           <w:p>
             <w:pPr>
-              <w:rPr>
-                <w:b/>
-                <w:sz w:val="18"/>
-                <w:szCs w:val="18"/>
+              <w:widowControl w:val="0"/>
+              <w:autoSpaceDE w:val="0"/>
+              <w:autoSpaceDN w:val="0"/>
+              <w:adjustRightInd w:val="0"/>
+              <w:spacing w:after="240"/>
+              <w:rPr>
+                <w:rFonts w:asciiTheme="minorHAnsi" w:hAnsiTheme="minorHAnsi" w:cs="Times"/>
+                <w:sz w:val="20"/>
+                <w:szCs w:val="20"/>
               </w:rPr>
             </w:pPr>
-          </w:p>
-          <w:p>
-            <w:pPr>
-              <w:rPr>
-                <w:b/>
-                <w:sz w:val="18"/>
-                <w:szCs w:val="18"/>
-              </w:rPr>
-            </w:pPr>
-          </w:p>
-          <w:p>
-            <w:pPr>
-              <w:rPr>
-                <w:b/>
-                <w:sz w:val="18"/>
-                <w:szCs w:val="18"/>
-              </w:rPr>
-            </w:pPr>
+            <w:r>
+              <w:rPr>
+                <w:rFonts w:asciiTheme="minorHAnsi" w:hAnsiTheme="minorHAnsi" w:cs="Georgia"/>
+                <w:iCs/>
+                <w:sz w:val="20"/>
+                <w:szCs w:val="20"/>
+              </w:rPr>
+              <w:t xml:space="preserve">Meningeal immunity in autism spectrum disorder </w:t>
+            </w:r>
           </w:p>
           <w:p>
             <w:pPr>
@@ -7527,7 +5530,89 @@
         </w:tc>
         <w:tc>
           <w:tcPr>
-            <w:tcW w:w="1503" w:type="dxa"/>
+            <w:tcW w:w="1492" w:type="dxa"/>
+          </w:tcPr>
+          <w:p>
+            <w:pPr>
+              <w:rPr>
+                <w:rFonts w:asciiTheme="minorHAnsi" w:hAnsiTheme="minorHAnsi"/>
+                <w:sz w:val="20"/>
+                <w:szCs w:val="20"/>
+              </w:rPr>
+            </w:pPr>
+            <w:r>
+              <w:rPr>
+                <w:rFonts w:asciiTheme="minorHAnsi" w:hAnsiTheme="minorHAnsi"/>
+                <w:sz w:val="20"/>
+                <w:szCs w:val="20"/>
+              </w:rPr>
+              <w:t>NIH</w:t>
+            </w:r>
+          </w:p>
+        </w:tc>
+        <w:tc>
+          <w:tcPr>
+            <w:tcW w:w="1419" w:type="dxa"/>
+          </w:tcPr>
+          <w:p>
+            <w:pPr>
+              <w:rPr>
+                <w:rFonts w:asciiTheme="minorHAnsi" w:hAnsiTheme="minorHAnsi"/>
+                <w:sz w:val="20"/>
+                <w:szCs w:val="20"/>
+              </w:rPr>
+            </w:pPr>
+            <w:r>
+              <w:rPr>
+                <w:rFonts w:asciiTheme="minorHAnsi" w:hAnsiTheme="minorHAnsi"/>
+                <w:sz w:val="20"/>
+                <w:szCs w:val="20"/>
+              </w:rPr>
+              <w:t>12/1/2015</w:t>
+            </w:r>
+          </w:p>
+        </w:tc>
+        <w:tc>
+          <w:tcPr>
+            <w:tcW w:w="1605" w:type="dxa"/>
+          </w:tcPr>
+          <w:p>
+            <w:pPr>
+              <w:rPr>
+                <w:rFonts w:asciiTheme="minorHAnsi" w:hAnsiTheme="minorHAnsi"/>
+                <w:sz w:val="20"/>
+                <w:szCs w:val="20"/>
+              </w:rPr>
+            </w:pPr>
+            <w:r>
+              <w:rPr>
+                <w:rFonts w:asciiTheme="minorHAnsi" w:hAnsiTheme="minorHAnsi"/>
+                <w:sz w:val="20"/>
+                <w:szCs w:val="20"/>
+              </w:rPr>
+              <w:t>Jonathon Kipnis (UV</w:t>
+            </w:r>
+            <w:r>
+              <w:rPr>
+                <w:rFonts w:asciiTheme="minorHAnsi" w:hAnsiTheme="minorHAnsi"/>
+                <w:sz w:val="20"/>
+                <w:szCs w:val="20"/>
+              </w:rPr>
+              <w:t>a</w:t>
+            </w:r>
+            <w:r>
+              <w:rPr>
+                <w:rFonts w:asciiTheme="minorHAnsi" w:hAnsiTheme="minorHAnsi"/>
+                <w:sz w:val="20"/>
+                <w:szCs w:val="20"/>
+              </w:rPr>
+              <w:t>)</w:t>
+            </w:r>
+          </w:p>
+        </w:tc>
+        <w:tc>
+          <w:tcPr>
+            <w:tcW w:w="1168" w:type="dxa"/>
           </w:tcPr>
           <w:p>
             <w:pPr>
@@ -7541,7 +5626,7 @@
         </w:tc>
         <w:tc>
           <w:tcPr>
-            <w:tcW w:w="1428" w:type="dxa"/>
+            <w:tcW w:w="1557" w:type="dxa"/>
           </w:tcPr>
           <w:p>
             <w:pPr>
@@ -7555,49 +5640,7 @@
         </w:tc>
         <w:tc>
           <w:tcPr>
-            <w:tcW w:w="1617" w:type="dxa"/>
-          </w:tcPr>
-          <w:p>
-            <w:pPr>
-              <w:rPr>
-                <w:b/>
-                <w:sz w:val="18"/>
-                <w:szCs w:val="18"/>
-              </w:rPr>
-            </w:pPr>
-          </w:p>
-        </w:tc>
-        <w:tc>
-          <w:tcPr>
-            <w:tcW w:w="1177" w:type="dxa"/>
-          </w:tcPr>
-          <w:p>
-            <w:pPr>
-              <w:rPr>
-                <w:b/>
-                <w:sz w:val="18"/>
-                <w:szCs w:val="18"/>
-              </w:rPr>
-            </w:pPr>
-          </w:p>
-        </w:tc>
-        <w:tc>
-          <w:tcPr>
-            <w:tcW w:w="1569" w:type="dxa"/>
-          </w:tcPr>
-          <w:p>
-            <w:pPr>
-              <w:rPr>
-                <w:b/>
-                <w:sz w:val="18"/>
-                <w:szCs w:val="18"/>
-              </w:rPr>
-            </w:pPr>
-          </w:p>
-        </w:tc>
-        <w:tc>
-          <w:tcPr>
-            <w:tcW w:w="887" w:type="dxa"/>
+            <w:tcW w:w="976" w:type="dxa"/>
           </w:tcPr>
           <w:p>
             <w:pPr>
@@ -7616,127 +5659,164 @@
         </w:trPr>
         <w:tc>
           <w:tcPr>
-            <w:tcW w:w="2323" w:type="dxa"/>
+            <w:tcW w:w="2287" w:type="dxa"/>
           </w:tcPr>
           <w:p>
             <w:pPr>
-              <w:rPr>
-                <w:b/>
-                <w:sz w:val="18"/>
-                <w:szCs w:val="18"/>
+              <w:widowControl w:val="0"/>
+              <w:autoSpaceDE w:val="0"/>
+              <w:autoSpaceDN w:val="0"/>
+              <w:adjustRightInd w:val="0"/>
+              <w:spacing w:after="240"/>
+              <w:rPr>
+                <w:rFonts w:asciiTheme="minorHAnsi" w:hAnsiTheme="minorHAnsi" w:cs="Times"/>
+                <w:sz w:val="20"/>
+                <w:szCs w:val="20"/>
               </w:rPr>
             </w:pPr>
+            <w:bookmarkStart w:id="0" w:name="_GoBack"/>
+            <w:bookmarkEnd w:id="0"/>
+            <w:r>
+              <w:rPr>
+                <w:rFonts w:asciiTheme="minorHAnsi" w:hAnsiTheme="minorHAnsi" w:cs="Times"/>
+                <w:sz w:val="20"/>
+                <w:szCs w:val="20"/>
+              </w:rPr>
+              <w:t xml:space="preserve">Xe129 MRI of the Lung: A New Technology to Assess Treatment for COPD </w:t>
+            </w:r>
           </w:p>
           <w:p>
             <w:pPr>
               <w:rPr>
-                <w:b/>
-                <w:sz w:val="18"/>
-                <w:szCs w:val="18"/>
-              </w:rPr>
-            </w:pPr>
-          </w:p>
-          <w:p>
-            <w:pPr>
-              <w:rPr>
-                <w:b/>
-                <w:sz w:val="18"/>
-                <w:szCs w:val="18"/>
-              </w:rPr>
-            </w:pPr>
-          </w:p>
-          <w:p>
-            <w:pPr>
-              <w:rPr>
-                <w:b/>
-                <w:sz w:val="18"/>
-                <w:szCs w:val="18"/>
+                <w:rFonts w:asciiTheme="minorHAnsi" w:hAnsiTheme="minorHAnsi"/>
+                <w:sz w:val="20"/>
+                <w:szCs w:val="20"/>
               </w:rPr>
             </w:pPr>
           </w:p>
         </w:tc>
         <w:tc>
           <w:tcPr>
-            <w:tcW w:w="1503" w:type="dxa"/>
+            <w:tcW w:w="1492" w:type="dxa"/>
           </w:tcPr>
           <w:p>
             <w:pPr>
               <w:rPr>
-                <w:b/>
-                <w:sz w:val="18"/>
-                <w:szCs w:val="18"/>
+                <w:rFonts w:asciiTheme="minorHAnsi" w:hAnsiTheme="minorHAnsi"/>
+                <w:sz w:val="20"/>
+                <w:szCs w:val="20"/>
+              </w:rPr>
+            </w:pPr>
+            <w:r>
+              <w:rPr>
+                <w:rFonts w:asciiTheme="minorHAnsi" w:hAnsiTheme="minorHAnsi"/>
+                <w:sz w:val="20"/>
+                <w:szCs w:val="20"/>
+              </w:rPr>
+              <w:t>NIH</w:t>
+            </w:r>
+          </w:p>
+        </w:tc>
+        <w:tc>
+          <w:tcPr>
+            <w:tcW w:w="1419" w:type="dxa"/>
+          </w:tcPr>
+          <w:p>
+            <w:pPr>
+              <w:rPr>
+                <w:rFonts w:asciiTheme="minorHAnsi" w:hAnsiTheme="minorHAnsi"/>
+                <w:sz w:val="20"/>
+                <w:szCs w:val="20"/>
+              </w:rPr>
+            </w:pPr>
+            <w:r>
+              <w:rPr>
+                <w:rFonts w:asciiTheme="minorHAnsi" w:hAnsiTheme="minorHAnsi"/>
+                <w:sz w:val="20"/>
+                <w:szCs w:val="20"/>
+              </w:rPr>
+              <w:t>September 2014</w:t>
+            </w:r>
+          </w:p>
+        </w:tc>
+        <w:tc>
+          <w:tcPr>
+            <w:tcW w:w="1605" w:type="dxa"/>
+          </w:tcPr>
+          <w:p>
+            <w:pPr>
+              <w:rPr>
+                <w:rFonts w:asciiTheme="minorHAnsi" w:hAnsiTheme="minorHAnsi"/>
+                <w:sz w:val="20"/>
+                <w:szCs w:val="20"/>
+              </w:rPr>
+            </w:pPr>
+            <w:r>
+              <w:rPr>
+                <w:rFonts w:asciiTheme="minorHAnsi" w:hAnsiTheme="minorHAnsi"/>
+                <w:sz w:val="20"/>
+                <w:szCs w:val="20"/>
+              </w:rPr>
+              <w:t>Kun Qing (UVa)</w:t>
+            </w:r>
+          </w:p>
+        </w:tc>
+        <w:tc>
+          <w:tcPr>
+            <w:tcW w:w="1168" w:type="dxa"/>
+          </w:tcPr>
+          <w:p>
+            <w:pPr>
+              <w:rPr>
+                <w:rFonts w:asciiTheme="minorHAnsi" w:hAnsiTheme="minorHAnsi"/>
+                <w:sz w:val="20"/>
+                <w:szCs w:val="20"/>
               </w:rPr>
             </w:pPr>
           </w:p>
         </w:tc>
         <w:tc>
           <w:tcPr>
-            <w:tcW w:w="1428" w:type="dxa"/>
+            <w:tcW w:w="1557" w:type="dxa"/>
           </w:tcPr>
           <w:p>
             <w:pPr>
               <w:rPr>
-                <w:b/>
-                <w:sz w:val="18"/>
-                <w:szCs w:val="18"/>
+                <w:rFonts w:asciiTheme="minorHAnsi" w:hAnsiTheme="minorHAnsi"/>
+                <w:sz w:val="20"/>
+                <w:szCs w:val="20"/>
               </w:rPr>
             </w:pPr>
+            <w:r>
+              <w:rPr>
+                <w:rFonts w:asciiTheme="minorHAnsi" w:hAnsiTheme="minorHAnsi"/>
+                <w:sz w:val="20"/>
+                <w:szCs w:val="20"/>
+              </w:rPr>
+              <w:t>13/1</w:t>
+            </w:r>
           </w:p>
         </w:tc>
         <w:tc>
           <w:tcPr>
-            <w:tcW w:w="1617" w:type="dxa"/>
+            <w:tcW w:w="976" w:type="dxa"/>
           </w:tcPr>
           <w:p>
             <w:pPr>
               <w:rPr>
-                <w:b/>
-                <w:sz w:val="18"/>
-                <w:szCs w:val="18"/>
+                <w:rFonts w:asciiTheme="minorHAnsi" w:hAnsiTheme="minorHAnsi"/>
+                <w:sz w:val="20"/>
+                <w:szCs w:val="20"/>
               </w:rPr>
             </w:pPr>
-          </w:p>
-        </w:tc>
-        <w:tc>
-          <w:tcPr>
-            <w:tcW w:w="1177" w:type="dxa"/>
-          </w:tcPr>
-          <w:p>
-            <w:pPr>
-              <w:rPr>
-                <w:b/>
-                <w:sz w:val="18"/>
-                <w:szCs w:val="18"/>
-              </w:rPr>
-            </w:pPr>
-          </w:p>
-        </w:tc>
-        <w:tc>
-          <w:tcPr>
-            <w:tcW w:w="1569" w:type="dxa"/>
-          </w:tcPr>
-          <w:p>
-            <w:pPr>
-              <w:rPr>
-                <w:b/>
-                <w:sz w:val="18"/>
-                <w:szCs w:val="18"/>
-              </w:rPr>
-            </w:pPr>
-          </w:p>
-        </w:tc>
-        <w:tc>
-          <w:tcPr>
-            <w:tcW w:w="887" w:type="dxa"/>
-          </w:tcPr>
-          <w:p>
-            <w:pPr>
-              <w:rPr>
-                <w:b/>
-                <w:sz w:val="18"/>
-                <w:szCs w:val="18"/>
-              </w:rPr>
-            </w:pPr>
+            <w:r>
+              <w:rPr>
+                <w:rFonts w:asciiTheme="minorHAnsi" w:hAnsiTheme="minorHAnsi"/>
+                <w:sz w:val="20"/>
+                <w:szCs w:val="20"/>
+              </w:rPr>
+              <w:t>275,000</w:t>
+            </w:r>
           </w:p>
         </w:tc>
       </w:tr>
@@ -8874,27 +6954,7 @@
           <w:sz w:val="20"/>
           <w:szCs w:val="20"/>
         </w:rPr>
-        <w:t xml:space="preserve">, University of Pennsylvania, </w:t>
-      </w:r>
-      <w:proofErr w:type="gramStart"/>
-      <w:r>
-        <w:rPr>
-          <w:rFonts w:asciiTheme="minorHAnsi" w:hAnsiTheme="minorHAnsi" w:cs="Helvetica Neue"/>
-          <w:color w:val="000000"/>
-          <w:sz w:val="20"/>
-          <w:szCs w:val="20"/>
-        </w:rPr>
-        <w:t>Philadelphia</w:t>
-      </w:r>
-      <w:proofErr w:type="gramEnd"/>
-      <w:r>
-        <w:rPr>
-          <w:rFonts w:asciiTheme="minorHAnsi" w:hAnsiTheme="minorHAnsi" w:cs="Helvetica Neue"/>
-          <w:color w:val="000000"/>
-          <w:sz w:val="20"/>
-          <w:szCs w:val="20"/>
-        </w:rPr>
-        <w:t>, PA.</w:t>
+        <w:t>, University of Pennsylvania, Philadelphia, PA.</w:t>
       </w:r>
     </w:p>
     <w:p>
@@ -9030,7 +7090,6 @@
           <w:szCs w:val="20"/>
         </w:rPr>
       </w:pPr>
-      <w:proofErr w:type="gramStart"/>
       <w:r>
         <w:rPr>
           <w:rFonts w:asciiTheme="minorHAnsi" w:hAnsiTheme="minorHAnsi"/>
@@ -9038,17 +7097,7 @@
           <w:sz w:val="20"/>
           <w:szCs w:val="20"/>
         </w:rPr>
-        <w:t>name</w:t>
-      </w:r>
-      <w:proofErr w:type="gramEnd"/>
-      <w:r>
-        <w:rPr>
-          <w:rFonts w:asciiTheme="minorHAnsi" w:hAnsiTheme="minorHAnsi"/>
-          <w:color w:val="C00000"/>
-          <w:sz w:val="20"/>
-          <w:szCs w:val="20"/>
-        </w:rPr>
-        <w:t>, date, an</w:t>
+        <w:t>name, date, an</w:t>
       </w:r>
       <w:r>
         <w:rPr>
@@ -9203,23 +7252,13 @@
         </w:rPr>
         <w:t>(</w:t>
       </w:r>
-      <w:proofErr w:type="spellStart"/>
-      <w:r>
-        <w:rPr>
-          <w:rFonts w:asciiTheme="minorHAnsi" w:hAnsiTheme="minorHAnsi"/>
-          <w:sz w:val="20"/>
-          <w:szCs w:val="20"/>
-        </w:rPr>
-        <w:t>Ie</w:t>
-      </w:r>
-      <w:proofErr w:type="spellEnd"/>
-      <w:r>
-        <w:rPr>
-          <w:rFonts w:asciiTheme="minorHAnsi" w:hAnsiTheme="minorHAnsi"/>
-          <w:sz w:val="20"/>
-          <w:szCs w:val="20"/>
-        </w:rPr>
-        <w:t xml:space="preserve">. RSNA; </w:t>
+      <w:r>
+        <w:rPr>
+          <w:rFonts w:asciiTheme="minorHAnsi" w:hAnsiTheme="minorHAnsi"/>
+          <w:sz w:val="20"/>
+          <w:szCs w:val="20"/>
+        </w:rPr>
+        <w:t xml:space="preserve">Ie. RSNA; </w:t>
       </w:r>
       <w:r>
         <w:rPr>
@@ -9410,7 +7449,6 @@
           <w:sz w:val="26"/>
           <w:szCs w:val="26"/>
         </w:rPr>
-        <w:lastRenderedPageBreak/>
         <w:t xml:space="preserve">NIH </w:t>
       </w:r>
       <w:r>
@@ -9793,25 +7831,7 @@
           <w:sz w:val="20"/>
           <w:szCs w:val="20"/>
         </w:rPr>
-        <w:t>(</w:t>
-      </w:r>
-      <w:proofErr w:type="gramStart"/>
-      <w:r>
-        <w:rPr>
-          <w:rFonts w:asciiTheme="minorHAnsi" w:hAnsiTheme="minorHAnsi"/>
-          <w:sz w:val="20"/>
-          <w:szCs w:val="20"/>
-        </w:rPr>
-        <w:t>i</w:t>
-      </w:r>
-      <w:proofErr w:type="gramEnd"/>
-      <w:r>
-        <w:rPr>
-          <w:rFonts w:asciiTheme="minorHAnsi" w:hAnsiTheme="minorHAnsi"/>
-          <w:sz w:val="20"/>
-          <w:szCs w:val="20"/>
-        </w:rPr>
-        <w:t>.e. Leadership in Academic Matters [LAM], Promotion &amp; Tenure Sessions, listed department development or institutional lecture )</w:t>
+        <w:t>(i.e. Leadership in Academic Matters [LAM], Promotion &amp; Tenure Sessions, listed department development or institutional lecture )</w:t>
       </w:r>
     </w:p>
     <w:p>
@@ -10221,23 +8241,8 @@
           <w:rFonts w:asciiTheme="minorHAnsi" w:hAnsiTheme="minorHAnsi"/>
           <w:b/>
         </w:rPr>
-        <w:t>MULTIDISCIPLINARY CLINICAL CONFERENCES, TUMOR BOARDS, OR CLINICAL ROUNDS (</w:t>
-      </w:r>
-      <w:proofErr w:type="spellStart"/>
-      <w:r>
-        <w:rPr>
-          <w:rFonts w:asciiTheme="minorHAnsi" w:hAnsiTheme="minorHAnsi"/>
-          <w:b/>
-        </w:rPr>
-        <w:t>ie</w:t>
-      </w:r>
-      <w:proofErr w:type="spellEnd"/>
-      <w:r>
-        <w:rPr>
-          <w:rFonts w:asciiTheme="minorHAnsi" w:hAnsiTheme="minorHAnsi"/>
-          <w:b/>
-        </w:rPr>
-        <w:t>. PICU)</w:t>
+        <w:lastRenderedPageBreak/>
+        <w:t>MULTIDISCIPLINARY CLINICAL CONFERENCES, TUMOR BOARDS, OR CLINICAL ROUNDS (ie. PICU)</w:t>
       </w:r>
     </w:p>
     <w:p>
@@ -10255,7 +8260,6 @@
           <w:sz w:val="20"/>
           <w:szCs w:val="20"/>
         </w:rPr>
-        <w:lastRenderedPageBreak/>
         <w:t>(List name and frequency)</w:t>
       </w:r>
     </w:p>
@@ -10517,9 +8521,8 @@
           <w:sz w:val="20"/>
           <w:szCs w:val="20"/>
         </w:rPr>
-        <w:t xml:space="preserve">, Clerkship, </w:t>
-      </w:r>
-      <w:proofErr w:type="gramStart"/>
+        <w:t>, Clerkship, Physical Diagnosis/</w:t>
+      </w:r>
       <w:r>
         <w:rPr>
           <w:rFonts w:asciiTheme="minorHAnsi" w:hAnsiTheme="minorHAnsi"/>
@@ -10527,9 +8530,8 @@
           <w:sz w:val="20"/>
           <w:szCs w:val="20"/>
         </w:rPr>
-        <w:t>Physical</w:t>
-      </w:r>
-      <w:proofErr w:type="gramEnd"/>
+        <w:t>Tutorials</w:t>
+      </w:r>
       <w:r>
         <w:rPr>
           <w:rFonts w:asciiTheme="minorHAnsi" w:hAnsiTheme="minorHAnsi"/>
@@ -10537,17 +8539,19 @@
           <w:sz w:val="20"/>
           <w:szCs w:val="20"/>
         </w:rPr>
-        <w:t xml:space="preserve"> Diagnosis/</w:t>
-      </w:r>
-      <w:r>
+        <w:t xml:space="preserve">; </w:t>
+      </w:r>
+    </w:p>
+    <w:p>
+      <w:pPr>
+        <w:ind w:left="1440" w:firstLine="720"/>
         <w:rPr>
           <w:rFonts w:asciiTheme="minorHAnsi" w:hAnsiTheme="minorHAnsi"/>
           <w:color w:val="0070C0"/>
           <w:sz w:val="20"/>
           <w:szCs w:val="20"/>
         </w:rPr>
-        <w:t>Tutorials</w:t>
-      </w:r>
+      </w:pPr>
       <w:r>
         <w:rPr>
           <w:rFonts w:asciiTheme="minorHAnsi" w:hAnsiTheme="minorHAnsi"/>
@@ -10555,38 +8559,7 @@
           <w:sz w:val="20"/>
           <w:szCs w:val="20"/>
         </w:rPr>
-        <w:t xml:space="preserve">; </w:t>
-      </w:r>
-    </w:p>
-    <w:p>
-      <w:pPr>
-        <w:ind w:left="1440" w:firstLine="720"/>
-        <w:rPr>
-          <w:rFonts w:asciiTheme="minorHAnsi" w:hAnsiTheme="minorHAnsi"/>
-          <w:color w:val="0070C0"/>
-          <w:sz w:val="20"/>
-          <w:szCs w:val="20"/>
-        </w:rPr>
-      </w:pPr>
-      <w:proofErr w:type="gramStart"/>
-      <w:r>
-        <w:rPr>
-          <w:rFonts w:asciiTheme="minorHAnsi" w:hAnsiTheme="minorHAnsi"/>
-          <w:color w:val="0070C0"/>
-          <w:sz w:val="20"/>
-          <w:szCs w:val="20"/>
-        </w:rPr>
-        <w:t>describe</w:t>
-      </w:r>
-      <w:proofErr w:type="gramEnd"/>
-      <w:r>
-        <w:rPr>
-          <w:rFonts w:asciiTheme="minorHAnsi" w:hAnsiTheme="minorHAnsi"/>
-          <w:color w:val="0070C0"/>
-          <w:sz w:val="20"/>
-          <w:szCs w:val="20"/>
-        </w:rPr>
-        <w:t xml:space="preserve"> </w:t>
+        <w:t xml:space="preserve">describe </w:t>
       </w:r>
       <w:r>
         <w:rPr>
@@ -10730,25 +8703,7 @@
           <w:sz w:val="20"/>
           <w:szCs w:val="20"/>
         </w:rPr>
-        <w:t>(</w:t>
-      </w:r>
-      <w:proofErr w:type="gramStart"/>
-      <w:r>
-        <w:rPr>
-          <w:rFonts w:asciiTheme="minorHAnsi" w:hAnsiTheme="minorHAnsi"/>
-          <w:sz w:val="20"/>
-          <w:szCs w:val="20"/>
-        </w:rPr>
-        <w:t>lecture</w:t>
-      </w:r>
-      <w:proofErr w:type="gramEnd"/>
-      <w:r>
-        <w:rPr>
-          <w:rFonts w:asciiTheme="minorHAnsi" w:hAnsiTheme="minorHAnsi"/>
-          <w:sz w:val="20"/>
-          <w:szCs w:val="20"/>
-        </w:rPr>
-        <w:t xml:space="preserve"> titles, course numbers, hours)</w:t>
+        <w:t>(lecture titles, course numbers, hours)</w:t>
       </w:r>
     </w:p>
     <w:p>
@@ -10838,25 +8793,7 @@
           <w:sz w:val="20"/>
           <w:szCs w:val="20"/>
         </w:rPr>
-        <w:t>(</w:t>
-      </w:r>
-      <w:proofErr w:type="gramStart"/>
-      <w:r>
-        <w:rPr>
-          <w:rFonts w:asciiTheme="minorHAnsi" w:hAnsiTheme="minorHAnsi"/>
-          <w:sz w:val="20"/>
-          <w:szCs w:val="20"/>
-        </w:rPr>
-        <w:t>lecture</w:t>
-      </w:r>
-      <w:proofErr w:type="gramEnd"/>
-      <w:r>
-        <w:rPr>
-          <w:rFonts w:asciiTheme="minorHAnsi" w:hAnsiTheme="minorHAnsi"/>
-          <w:sz w:val="20"/>
-          <w:szCs w:val="20"/>
-        </w:rPr>
-        <w:t xml:space="preserve"> titles)</w:t>
+        <w:t>(lecture titles)</w:t>
       </w:r>
     </w:p>
     <w:p>
@@ -11813,23 +9750,13 @@
         </w:rPr>
         <w:t>(</w:t>
       </w:r>
-      <w:proofErr w:type="spellStart"/>
-      <w:r>
-        <w:rPr>
-          <w:rFonts w:asciiTheme="minorHAnsi" w:hAnsiTheme="minorHAnsi"/>
-          <w:sz w:val="20"/>
-          <w:szCs w:val="20"/>
-        </w:rPr>
-        <w:t>ie</w:t>
-      </w:r>
-      <w:proofErr w:type="spellEnd"/>
-      <w:r>
-        <w:rPr>
-          <w:rFonts w:asciiTheme="minorHAnsi" w:hAnsiTheme="minorHAnsi"/>
-          <w:sz w:val="20"/>
-          <w:szCs w:val="20"/>
-        </w:rPr>
-        <w:t xml:space="preserve">. </w:t>
+      <w:r>
+        <w:rPr>
+          <w:rFonts w:asciiTheme="minorHAnsi" w:hAnsiTheme="minorHAnsi"/>
+          <w:sz w:val="20"/>
+          <w:szCs w:val="20"/>
+        </w:rPr>
+        <w:t xml:space="preserve">ie. </w:t>
       </w:r>
       <w:r>
         <w:rPr>
@@ -12453,25 +10380,7 @@
           <w:sz w:val="20"/>
           <w:szCs w:val="20"/>
         </w:rPr>
-        <w:t>(</w:t>
-      </w:r>
-      <w:proofErr w:type="gramStart"/>
-      <w:r>
-        <w:rPr>
-          <w:rFonts w:asciiTheme="minorHAnsi" w:hAnsiTheme="minorHAnsi"/>
-          <w:sz w:val="20"/>
-          <w:szCs w:val="20"/>
-        </w:rPr>
-        <w:t>i</w:t>
-      </w:r>
-      <w:proofErr w:type="gramEnd"/>
-      <w:r>
-        <w:rPr>
-          <w:rFonts w:asciiTheme="minorHAnsi" w:hAnsiTheme="minorHAnsi"/>
-          <w:sz w:val="20"/>
-          <w:szCs w:val="20"/>
-        </w:rPr>
-        <w:t>.e. letters of recognition from patients, referring physicians, etc</w:t>
+        <w:t>(i.e. letters of recognition from patients, referring physicians, etc</w:t>
       </w:r>
       <w:r>
         <w:rPr>
@@ -12506,6 +10415,7 @@
           <w:sz w:val="28"/>
           <w:szCs w:val="28"/>
         </w:rPr>
+        <w:lastRenderedPageBreak/>
         <w:tab/>
       </w:r>
     </w:p>
@@ -13121,19 +11031,35 @@
         </w:rPr>
         <w:t>One to three years:  promotion to associate professor.</w:t>
       </w:r>
-    </w:p>
-    <w:p>
-      <w:pPr>
-        <w:ind w:left="720"/>
-        <w:rPr>
-          <w:rFonts w:asciiTheme="minorHAnsi" w:hAnsiTheme="minorHAnsi"/>
-        </w:rPr>
-      </w:pPr>
+      <w:r>
+        <w:rPr>
+          <w:rFonts w:asciiTheme="minorHAnsi" w:hAnsiTheme="minorHAnsi"/>
+        </w:rPr>
+        <w:t xml:space="preserve">  </w:t>
+      </w:r>
       <w:r>
         <w:rPr>
           <w:rFonts w:asciiTheme="minorHAnsi" w:hAnsiTheme="minorHAnsi"/>
         </w:rPr>
         <w:t xml:space="preserve">Five years:  </w:t>
+      </w:r>
+      <w:r>
+        <w:rPr>
+          <w:rFonts w:asciiTheme="minorHAnsi" w:hAnsiTheme="minorHAnsi"/>
+        </w:rPr>
+        <w:t xml:space="preserve">increase the number of </w:t>
+      </w:r>
+      <w:r>
+        <w:rPr>
+          <w:rFonts w:asciiTheme="minorHAnsi" w:hAnsiTheme="minorHAnsi"/>
+        </w:rPr>
+        <w:t xml:space="preserve">external </w:t>
+      </w:r>
+      <w:r>
+        <w:rPr>
+          <w:rFonts w:asciiTheme="minorHAnsi" w:hAnsiTheme="minorHAnsi"/>
+        </w:rPr>
+        <w:t>collaborations.</w:t>
       </w:r>
     </w:p>
     <w:p>
@@ -13171,6 +11097,20 @@
     </w:p>
     <w:p>
       <w:pPr>
+        <w:ind w:left="720"/>
+        <w:rPr>
+          <w:rFonts w:asciiTheme="minorHAnsi" w:hAnsiTheme="minorHAnsi"/>
+        </w:rPr>
+      </w:pPr>
+      <w:r>
+        <w:rPr>
+          <w:rFonts w:asciiTheme="minorHAnsi" w:hAnsiTheme="minorHAnsi"/>
+        </w:rPr>
+        <w:t>I do not really need anything from the department other than possible feasibility assessment of promotion as well as administrative support if deemed appropriate.</w:t>
+      </w:r>
+    </w:p>
+    <w:p>
+      <w:pPr>
         <w:ind w:left="780"/>
         <w:rPr>
           <w:rFonts w:asciiTheme="minorHAnsi" w:hAnsiTheme="minorHAnsi"/>
@@ -13205,10 +11145,45 @@
     </w:p>
     <w:p>
       <w:pPr>
-        <w:ind w:left="1080"/>
-        <w:rPr>
-          <w:rFonts w:asciiTheme="minorHAnsi" w:hAnsiTheme="minorHAnsi"/>
-          <w:b/>
+        <w:ind w:left="360"/>
+        <w:rPr>
+          <w:rFonts w:asciiTheme="minorHAnsi" w:hAnsiTheme="minorHAnsi"/>
+          <w:b/>
+        </w:rPr>
+      </w:pPr>
+    </w:p>
+    <w:p>
+      <w:pPr>
+        <w:ind w:left="720"/>
+        <w:rPr>
+          <w:rFonts w:asciiTheme="minorHAnsi" w:hAnsiTheme="minorHAnsi"/>
+        </w:rPr>
+      </w:pPr>
+      <w:r>
+        <w:rPr>
+          <w:rFonts w:asciiTheme="minorHAnsi" w:hAnsiTheme="minorHAnsi"/>
+        </w:rPr>
+        <w:t>Steps towards advancement have been discussed with Dr. Matsumoto.  External collaborations are at the beginning stages.  Concrete steps towards solidifying external collaborations include s</w:t>
+      </w:r>
+      <w:r>
+        <w:rPr>
+          <w:rFonts w:asciiTheme="minorHAnsi" w:hAnsiTheme="minorHAnsi"/>
+        </w:rPr>
+        <w:t xml:space="preserve">ubmission of a grant with my former group at UPenn (which did not get funded but we plan to resubmit in June). Another major collaborator is Dr. Mike Yassa at UC Irvine and we have just finished analyzing the well-known ADNI (Alzheimer’s Disease </w:t>
+      </w:r>
+      <w:r>
+        <w:rPr>
+          <w:rFonts w:asciiTheme="minorHAnsi" w:hAnsiTheme="minorHAnsi"/>
+        </w:rPr>
+        <w:lastRenderedPageBreak/>
+        <w:t>Neuro Initiative) data set.  Mike and I plan to submit a paper (which will include Dr. James Stone) at the end of the summer and, hopefully, a grant soon thereafter.</w:t>
+      </w:r>
+    </w:p>
+    <w:p>
+      <w:pPr>
+        <w:ind w:left="720"/>
+        <w:rPr>
+          <w:rFonts w:asciiTheme="minorHAnsi" w:hAnsiTheme="minorHAnsi"/>
         </w:rPr>
       </w:pPr>
     </w:p>
@@ -13250,6 +11225,20 @@
     </w:p>
     <w:p>
       <w:pPr>
+        <w:ind w:left="720"/>
+        <w:rPr>
+          <w:rFonts w:asciiTheme="minorHAnsi" w:hAnsiTheme="minorHAnsi"/>
+        </w:rPr>
+      </w:pPr>
+      <w:r>
+        <w:rPr>
+          <w:rFonts w:asciiTheme="minorHAnsi" w:hAnsiTheme="minorHAnsi"/>
+        </w:rPr>
+        <w:t>1) A re-submitted grant and 2) a submitted paper on the ADNI data set.</w:t>
+      </w:r>
+    </w:p>
+    <w:p>
+      <w:pPr>
         <w:ind w:left="780"/>
         <w:rPr>
           <w:rFonts w:asciiTheme="minorHAnsi" w:hAnsiTheme="minorHAnsi"/>
@@ -13285,6 +11274,26 @@
     </w:p>
     <w:p>
       <w:pPr>
+        <w:ind w:left="720"/>
+        <w:rPr>
+          <w:rFonts w:asciiTheme="minorHAnsi" w:hAnsiTheme="minorHAnsi"/>
+        </w:rPr>
+      </w:pPr>
+      <w:r>
+        <w:rPr>
+          <w:rFonts w:asciiTheme="minorHAnsi" w:hAnsiTheme="minorHAnsi"/>
+        </w:rPr>
+        <w:t xml:space="preserve">Honestly, </w:t>
+      </w:r>
+      <w:r>
+        <w:rPr>
+          <w:rFonts w:asciiTheme="minorHAnsi" w:hAnsiTheme="minorHAnsi"/>
+        </w:rPr>
+        <w:t>I love my job and the unique situation I have with UVa.  If I still have a job after five years, then I would count that as a success.</w:t>
+      </w:r>
+    </w:p>
+    <w:p>
+      <w:pPr>
         <w:rPr>
           <w:rFonts w:asciiTheme="minorHAnsi" w:hAnsiTheme="minorHAnsi"/>
           <w:b/>
@@ -13309,22 +11318,6 @@
         </w:rPr>
         <w:t>Additional comments?</w:t>
       </w:r>
-    </w:p>
-    <w:p>
-      <w:pPr>
-        <w:rPr>
-          <w:rFonts w:asciiTheme="minorHAnsi" w:hAnsiTheme="minorHAnsi"/>
-          <w:b/>
-        </w:rPr>
-      </w:pPr>
-    </w:p>
-    <w:p>
-      <w:pPr>
-        <w:rPr>
-          <w:rFonts w:asciiTheme="minorHAnsi" w:hAnsiTheme="minorHAnsi"/>
-          <w:b/>
-        </w:rPr>
-      </w:pPr>
     </w:p>
     <w:p>
       <w:pPr>
@@ -14030,7 +12023,7 @@
             <w:sz w:val="18"/>
             <w:szCs w:val="18"/>
           </w:rPr>
-          <w:t>8</w:t>
+          <w:t>6</w:t>
         </w:r>
         <w:r>
           <w:rPr>

</xml_diff>